<commit_message>
Changing git ignore to ignore word and powerpoint temp files.
</commit_message>
<xml_diff>
--- a/homework/Pythonlearn-05-Quiz.docx
+++ b/homework/Pythonlearn-05-Quiz.docx
@@ -22,7 +22,7 @@
           <w:rFonts w:ascii="Calibri" w:hAnsi="Calibri" w:cs="Calibri"/>
           <w:u w:val="single"/>
         </w:rPr>
-        <w:t>4</w:t>
+        <w:t>5</w:t>
       </w:r>
     </w:p>
     <w:p>
@@ -59,29 +59,7 @@
           <w:szCs w:val="23"/>
           <w:shd w:val="clear" w:color="auto" w:fill="FFFFFF"/>
         </w:rPr>
-        <w:t>You use the keyword "</w:t>
-      </w:r>
-      <w:proofErr w:type="spellStart"/>
-      <w:r>
-        <w:rPr>
-          <w:rFonts w:ascii="Helvetica Neue" w:hAnsi="Helvetica Neue"/>
-          <w:color w:val="495057"/>
-          <w:sz w:val="23"/>
-          <w:szCs w:val="23"/>
-          <w:shd w:val="clear" w:color="auto" w:fill="FFFFFF"/>
-        </w:rPr>
-        <w:t>func</w:t>
-      </w:r>
-      <w:proofErr w:type="spellEnd"/>
-      <w:r>
-        <w:rPr>
-          <w:rFonts w:ascii="Helvetica Neue" w:hAnsi="Helvetica Neue"/>
-          <w:color w:val="495057"/>
-          <w:sz w:val="23"/>
-          <w:szCs w:val="23"/>
-          <w:shd w:val="clear" w:color="auto" w:fill="FFFFFF"/>
-        </w:rPr>
-        <w:t>" to make new functions in Python, like this:</w:t>
+        <w:t>You use the keyword "func" to make new functions in Python, like this:</w:t>
       </w:r>
       <w:r>
         <w:rPr>
@@ -101,7 +79,6 @@
         </w:rPr>
         <w:br/>
       </w:r>
-      <w:proofErr w:type="spellStart"/>
       <w:r>
         <w:rPr>
           <w:rFonts w:ascii="Helvetica Neue" w:hAnsi="Helvetica Neue"/>
@@ -113,22 +90,10 @@
           <w:sz w:val="23"/>
           <w:szCs w:val="23"/>
         </w:rPr>
-        <w:t>func</w:t>
-      </w:r>
-      <w:proofErr w:type="spellEnd"/>
-      <w:r>
-        <w:rPr>
-          <w:rFonts w:ascii="Helvetica Neue" w:hAnsi="Helvetica Neue"/>
-          <w:b/>
-          <w:bCs/>
-          <w:i/>
-          <w:iCs/>
-          <w:color w:val="495057"/>
-          <w:sz w:val="23"/>
-          <w:szCs w:val="23"/>
-        </w:rPr>
-        <w:t xml:space="preserve"> hello(name):</w:t>
-      </w:r>
+        <w:t>func hello(name):</w:t>
+      </w:r>
+      <w:bookmarkStart w:id="0" w:name="_GoBack"/>
+      <w:bookmarkEnd w:id="0"/>
       <w:r>
         <w:rPr>
           <w:rFonts w:ascii="Helvetica Neue" w:hAnsi="Helvetica Neue"/>
@@ -257,9 +222,19 @@
           <w:sz w:val="23"/>
           <w:szCs w:val="23"/>
         </w:rPr>
-        <w:t xml:space="preserve">def </w:t>
-      </w:r>
-      <w:proofErr w:type="spellStart"/>
+        <w:t>def squaresAndCubes(number):</w:t>
+      </w:r>
+    </w:p>
+    <w:p>
+      <w:pPr>
+        <w:spacing w:after="100" w:afterAutospacing="1"/>
+        <w:rPr>
+          <w:rFonts w:ascii="Helvetica Neue" w:hAnsi="Helvetica Neue"/>
+          <w:color w:val="495057"/>
+          <w:sz w:val="23"/>
+          <w:szCs w:val="23"/>
+        </w:rPr>
+      </w:pPr>
       <w:r>
         <w:rPr>
           <w:rFonts w:ascii="Helvetica Neue" w:hAnsi="Helvetica Neue"/>
@@ -271,9 +246,19 @@
           <w:sz w:val="23"/>
           <w:szCs w:val="23"/>
         </w:rPr>
-        <w:t>squaresAndCubes</w:t>
-      </w:r>
-      <w:proofErr w:type="spellEnd"/>
+        <w:t>    square = number * number</w:t>
+      </w:r>
+    </w:p>
+    <w:p>
+      <w:pPr>
+        <w:spacing w:after="100" w:afterAutospacing="1"/>
+        <w:rPr>
+          <w:rFonts w:ascii="Helvetica Neue" w:hAnsi="Helvetica Neue"/>
+          <w:color w:val="495057"/>
+          <w:sz w:val="23"/>
+          <w:szCs w:val="23"/>
+        </w:rPr>
+      </w:pPr>
       <w:r>
         <w:rPr>
           <w:rFonts w:ascii="Helvetica Neue" w:hAnsi="Helvetica Neue"/>
@@ -285,7 +270,7 @@
           <w:sz w:val="23"/>
           <w:szCs w:val="23"/>
         </w:rPr>
-        <w:t>(number):</w:t>
+        <w:t>    cube = number * number * number</w:t>
       </w:r>
     </w:p>
     <w:p>
@@ -309,7 +294,7 @@
           <w:sz w:val="23"/>
           <w:szCs w:val="23"/>
         </w:rPr>
-        <w:t>    square = number * number</w:t>
+        <w:t>    return (square, cube)</w:t>
       </w:r>
     </w:p>
     <w:p>
@@ -333,83 +318,7 @@
           <w:sz w:val="23"/>
           <w:szCs w:val="23"/>
         </w:rPr>
-        <w:t>    cube = number * number * number</w:t>
-      </w:r>
-    </w:p>
-    <w:p>
-      <w:pPr>
-        <w:spacing w:after="100" w:afterAutospacing="1"/>
-        <w:rPr>
-          <w:rFonts w:ascii="Helvetica Neue" w:hAnsi="Helvetica Neue"/>
-          <w:color w:val="495057"/>
-          <w:sz w:val="23"/>
-          <w:szCs w:val="23"/>
-        </w:rPr>
-      </w:pPr>
-      <w:r>
-        <w:rPr>
-          <w:rFonts w:ascii="Helvetica Neue" w:hAnsi="Helvetica Neue"/>
-          <w:b/>
-          <w:bCs/>
-          <w:i/>
-          <w:iCs/>
-          <w:color w:val="495057"/>
-          <w:sz w:val="23"/>
-          <w:szCs w:val="23"/>
-        </w:rPr>
-        <w:t>    return (square, cube)</w:t>
-      </w:r>
-    </w:p>
-    <w:p>
-      <w:pPr>
-        <w:spacing w:after="100" w:afterAutospacing="1"/>
-        <w:rPr>
-          <w:rFonts w:ascii="Helvetica Neue" w:hAnsi="Helvetica Neue"/>
-          <w:color w:val="495057"/>
-          <w:sz w:val="23"/>
-          <w:szCs w:val="23"/>
-        </w:rPr>
-      </w:pPr>
-      <w:r>
-        <w:rPr>
-          <w:rFonts w:ascii="Helvetica Neue" w:hAnsi="Helvetica Neue"/>
-          <w:b/>
-          <w:bCs/>
-          <w:i/>
-          <w:iCs/>
-          <w:color w:val="495057"/>
-          <w:sz w:val="23"/>
-          <w:szCs w:val="23"/>
-        </w:rPr>
-        <w:t xml:space="preserve">square, cube = </w:t>
-      </w:r>
-      <w:proofErr w:type="spellStart"/>
-      <w:r>
-        <w:rPr>
-          <w:rFonts w:ascii="Helvetica Neue" w:hAnsi="Helvetica Neue"/>
-          <w:b/>
-          <w:bCs/>
-          <w:i/>
-          <w:iCs/>
-          <w:color w:val="495057"/>
-          <w:sz w:val="23"/>
-          <w:szCs w:val="23"/>
-        </w:rPr>
-        <w:t>squaresAndCubes</w:t>
-      </w:r>
-      <w:proofErr w:type="spellEnd"/>
-      <w:r>
-        <w:rPr>
-          <w:rFonts w:ascii="Helvetica Neue" w:hAnsi="Helvetica Neue"/>
-          <w:b/>
-          <w:bCs/>
-          <w:i/>
-          <w:iCs/>
-          <w:color w:val="495057"/>
-          <w:sz w:val="23"/>
-          <w:szCs w:val="23"/>
-        </w:rPr>
-        <w:t>(5)</w:t>
+        <w:t>square, cube = squaresAndCubes(5)</w:t>
       </w:r>
     </w:p>
     <w:p>
@@ -940,7 +849,6 @@
                 <w:szCs w:val="20"/>
               </w:rPr>
             </w:pPr>
-            <w:proofErr w:type="spellStart"/>
             <w:r>
               <w:rPr>
                 <w:rFonts w:ascii="Helvetica Neue" w:hAnsi="Helvetica Neue"/>
@@ -948,17 +856,7 @@
                 <w:sz w:val="20"/>
                 <w:szCs w:val="20"/>
               </w:rPr>
-              <w:t>pygame.draw.line</w:t>
-            </w:r>
-            <w:proofErr w:type="spellEnd"/>
-            <w:r>
-              <w:rPr>
-                <w:rFonts w:ascii="Helvetica Neue" w:hAnsi="Helvetica Neue"/>
-                <w:color w:val="495057"/>
-                <w:sz w:val="20"/>
-                <w:szCs w:val="20"/>
-              </w:rPr>
-              <w:t>(DISPLAYSURF, BLUE, (120, 60), (60, 120))</w:t>
+              <w:t>pygame.draw.line(DISPLAYSURF, BLUE, (120, 60), (60, 120))</w:t>
             </w:r>
           </w:p>
         </w:tc>
@@ -1072,7 +970,6 @@
                 <w:szCs w:val="20"/>
               </w:rPr>
             </w:pPr>
-            <w:proofErr w:type="spellStart"/>
             <w:r>
               <w:rPr>
                 <w:rFonts w:ascii="Helvetica Neue" w:hAnsi="Helvetica Neue"/>
@@ -1080,17 +977,7 @@
                 <w:sz w:val="20"/>
                 <w:szCs w:val="20"/>
               </w:rPr>
-              <w:t>pygame.draw.ellipse</w:t>
-            </w:r>
-            <w:proofErr w:type="spellEnd"/>
-            <w:r>
-              <w:rPr>
-                <w:rFonts w:ascii="Helvetica Neue" w:hAnsi="Helvetica Neue"/>
-                <w:color w:val="495057"/>
-                <w:sz w:val="20"/>
-                <w:szCs w:val="20"/>
-              </w:rPr>
-              <w:t>(DISPLAYSURF, RED, (300, 200, 40, 80), 1)</w:t>
+              <w:t>pygame.draw.ellipse(DISPLAYSURF, RED, (300, 200, 40, 80), 1)</w:t>
             </w:r>
           </w:p>
         </w:tc>
@@ -1204,7 +1091,6 @@
                 <w:szCs w:val="23"/>
               </w:rPr>
             </w:pPr>
-            <w:proofErr w:type="spellStart"/>
             <w:r>
               <w:rPr>
                 <w:rFonts w:ascii="Helvetica Neue" w:hAnsi="Helvetica Neue"/>
@@ -1212,17 +1098,7 @@
                 <w:sz w:val="20"/>
                 <w:szCs w:val="20"/>
               </w:rPr>
-              <w:t>pygame.draw.circle</w:t>
-            </w:r>
-            <w:proofErr w:type="spellEnd"/>
-            <w:r>
-              <w:rPr>
-                <w:rFonts w:ascii="Helvetica Neue" w:hAnsi="Helvetica Neue"/>
-                <w:color w:val="495057"/>
-                <w:sz w:val="20"/>
-                <w:szCs w:val="20"/>
-              </w:rPr>
-              <w:t>(DISPLAYSURF, BLUE, (300, 50), 20, 0)</w:t>
+              <w:t>pygame.draw.circle(DISPLAYSURF, BLUE, (300, 50), 20, 0)</w:t>
             </w:r>
           </w:p>
         </w:tc>
@@ -1382,29 +1258,7 @@
           <w:szCs w:val="23"/>
           <w:shd w:val="clear" w:color="auto" w:fill="FFFFFF"/>
         </w:rPr>
-        <w:t xml:space="preserve">Match each color to the </w:t>
-      </w:r>
-      <w:proofErr w:type="spellStart"/>
-      <w:r>
-        <w:rPr>
-          <w:rFonts w:ascii="Helvetica Neue" w:hAnsi="Helvetica Neue"/>
-          <w:color w:val="495057"/>
-          <w:sz w:val="23"/>
-          <w:szCs w:val="23"/>
-          <w:shd w:val="clear" w:color="auto" w:fill="FFFFFF"/>
-        </w:rPr>
-        <w:t>PyGame</w:t>
-      </w:r>
-      <w:proofErr w:type="spellEnd"/>
-      <w:r>
-        <w:rPr>
-          <w:rFonts w:ascii="Helvetica Neue" w:hAnsi="Helvetica Neue"/>
-          <w:color w:val="495057"/>
-          <w:sz w:val="23"/>
-          <w:szCs w:val="23"/>
-          <w:shd w:val="clear" w:color="auto" w:fill="FFFFFF"/>
-        </w:rPr>
-        <w:t xml:space="preserve"> code for that color. </w:t>
+        <w:t>Match each color to the PyGame code for that color. </w:t>
       </w:r>
     </w:p>
     <w:p>
@@ -1699,16 +1553,7 @@
           <w:sz w:val="23"/>
           <w:szCs w:val="23"/>
         </w:rPr>
-        <w:t xml:space="preserve">Q6) </w:t>
-      </w:r>
-      <w:r>
-        <w:rPr>
-          <w:rFonts w:ascii="Helvetica Neue" w:hAnsi="Helvetica Neue"/>
-          <w:color w:val="495057"/>
-          <w:sz w:val="23"/>
-          <w:szCs w:val="23"/>
-        </w:rPr>
-        <w:t>The code to make BLACK and WHITE is:</w:t>
+        <w:t>Q6) The code to make BLACK and WHITE is:</w:t>
       </w:r>
     </w:p>
     <w:p>
@@ -1810,8 +1655,6 @@
         </w:rPr>
         <w:t>False</w:t>
       </w:r>
-      <w:bookmarkStart w:id="0" w:name="_GoBack"/>
-      <w:bookmarkEnd w:id="0"/>
     </w:p>
     <w:sectPr>
       <w:pgSz w:w="11900" w:h="16840"/>

</xml_diff>

<commit_message>
Added bubble pop game code for class 7, updated homework 7 and formatting of quizzes 5 and 6 (for better readability)
</commit_message>
<xml_diff>
--- a/homework/Pythonlearn-05-Quiz.docx
+++ b/homework/Pythonlearn-05-Quiz.docx
@@ -4,23 +4,19 @@
   <w:body>
     <w:p>
       <w:pPr>
-        <w:jc w:val="center"/>
-        <w:rPr>
-          <w:rFonts w:ascii="Calibri" w:hAnsi="Calibri" w:cs="Calibri"/>
-          <w:u w:val="single"/>
-        </w:rPr>
-      </w:pPr>
-      <w:r>
-        <w:rPr>
-          <w:rFonts w:ascii="Calibri" w:hAnsi="Calibri" w:cs="Calibri"/>
-          <w:u w:val="single"/>
+        <w:rPr>
+          <w:rFonts w:ascii="Calibri" w:hAnsi="Calibri" w:cs="Calibri"/>
+        </w:rPr>
+      </w:pPr>
+      <w:r>
+        <w:rPr>
+          <w:rFonts w:ascii="Calibri" w:hAnsi="Calibri" w:cs="Calibri"/>
         </w:rPr>
         <w:t xml:space="preserve">Introduction To Python – Quiz </w:t>
       </w:r>
       <w:r>
         <w:rPr>
           <w:rFonts w:ascii="Calibri" w:hAnsi="Calibri" w:cs="Calibri"/>
-          <w:u w:val="single"/>
         </w:rPr>
         <w:t>5</w:t>
       </w:r>
@@ -35,14 +31,12 @@
     <w:p>
       <w:pPr>
         <w:rPr>
-          <w:rFonts w:ascii="Helvetica Neue" w:hAnsi="Helvetica Neue"/>
+          <w:rFonts w:ascii="Calibri" w:hAnsi="Calibri" w:cs="Calibri"/>
           <w:b/>
           <w:bCs/>
           <w:i/>
           <w:iCs/>
           <w:color w:val="495057"/>
-          <w:sz w:val="23"/>
-          <w:szCs w:val="23"/>
         </w:rPr>
       </w:pPr>
       <w:r>
@@ -53,392 +47,565 @@
       </w:r>
       <w:r>
         <w:rPr>
-          <w:rFonts w:ascii="Helvetica Neue" w:hAnsi="Helvetica Neue"/>
-          <w:color w:val="495057"/>
-          <w:sz w:val="23"/>
-          <w:szCs w:val="23"/>
+          <w:rFonts w:ascii="Calibri" w:hAnsi="Calibri" w:cs="Calibri"/>
+          <w:color w:val="495057"/>
           <w:shd w:val="clear" w:color="auto" w:fill="FFFFFF"/>
         </w:rPr>
-        <w:t>You use the keyword "func" to make new functions in Python, like this:</w:t>
-      </w:r>
-      <w:r>
-        <w:rPr>
-          <w:rFonts w:ascii="Helvetica Neue" w:hAnsi="Helvetica Neue"/>
-          <w:color w:val="495057"/>
-          <w:sz w:val="23"/>
-          <w:szCs w:val="23"/>
+        <w:t>You use the keyword "</w:t>
+      </w:r>
+      <w:proofErr w:type="spellStart"/>
+      <w:r>
+        <w:rPr>
+          <w:rFonts w:ascii="Calibri" w:hAnsi="Calibri" w:cs="Calibri"/>
+          <w:color w:val="495057"/>
+          <w:shd w:val="clear" w:color="auto" w:fill="FFFFFF"/>
+        </w:rPr>
+        <w:t>func</w:t>
+      </w:r>
+      <w:proofErr w:type="spellEnd"/>
+      <w:r>
+        <w:rPr>
+          <w:rFonts w:ascii="Calibri" w:hAnsi="Calibri" w:cs="Calibri"/>
+          <w:color w:val="495057"/>
+          <w:shd w:val="clear" w:color="auto" w:fill="FFFFFF"/>
+        </w:rPr>
+        <w:t>" to make new functions in Python, like this:</w:t>
+      </w:r>
+      <w:r>
+        <w:rPr>
+          <w:rFonts w:ascii="Calibri" w:hAnsi="Calibri" w:cs="Calibri"/>
+          <w:color w:val="495057"/>
         </w:rPr>
         <w:br/>
       </w:r>
       <w:r>
         <w:rPr>
-          <w:rFonts w:ascii="Helvetica Neue" w:hAnsi="Helvetica Neue"/>
-          <w:color w:val="495057"/>
-          <w:sz w:val="23"/>
-          <w:szCs w:val="23"/>
+          <w:rFonts w:ascii="Calibri" w:hAnsi="Calibri" w:cs="Calibri"/>
+          <w:color w:val="495057"/>
         </w:rPr>
         <w:br/>
       </w:r>
-      <w:r>
-        <w:rPr>
-          <w:rFonts w:ascii="Helvetica Neue" w:hAnsi="Helvetica Neue"/>
-          <w:b/>
-          <w:bCs/>
+      <w:proofErr w:type="spellStart"/>
+      <w:r>
+        <w:rPr>
+          <w:rFonts w:ascii="Calibri" w:hAnsi="Calibri" w:cs="Calibri"/>
           <w:i/>
-          <w:iCs/>
-          <w:color w:val="495057"/>
-          <w:sz w:val="23"/>
-          <w:szCs w:val="23"/>
-        </w:rPr>
-        <w:t>func hello(name):</w:t>
-      </w:r>
-      <w:bookmarkStart w:id="0" w:name="_GoBack"/>
-      <w:bookmarkEnd w:id="0"/>
-      <w:r>
-        <w:rPr>
-          <w:rFonts w:ascii="Helvetica Neue" w:hAnsi="Helvetica Neue"/>
-          <w:b/>
-          <w:bCs/>
+          <w:color w:val="4472C4" w:themeColor="accent1"/>
+        </w:rPr>
+        <w:t>func</w:t>
+      </w:r>
+      <w:proofErr w:type="spellEnd"/>
+      <w:r>
+        <w:rPr>
+          <w:rFonts w:ascii="Calibri" w:hAnsi="Calibri" w:cs="Calibri"/>
           <w:i/>
-          <w:iCs/>
-          <w:color w:val="495057"/>
-          <w:sz w:val="23"/>
-          <w:szCs w:val="23"/>
+          <w:color w:val="4472C4" w:themeColor="accent1"/>
+        </w:rPr>
+        <w:t xml:space="preserve"> hello(name):</w:t>
+      </w:r>
+      <w:r>
+        <w:rPr>
+          <w:rFonts w:ascii="Calibri" w:hAnsi="Calibri" w:cs="Calibri"/>
+          <w:i/>
+          <w:color w:val="4472C4" w:themeColor="accent1"/>
         </w:rPr>
         <w:br/>
         <w:t>    print("Hello there", name)</w:t>
       </w:r>
     </w:p>
-    <w:p/>
+    <w:p>
+      <w:pPr>
+        <w:rPr>
+          <w:rFonts w:ascii="Calibri" w:hAnsi="Calibri" w:cs="Calibri"/>
+        </w:rPr>
+      </w:pPr>
+    </w:p>
+    <w:p>
+      <w:pPr>
+        <w:rPr>
+          <w:rFonts w:ascii="Calibri" w:hAnsi="Calibri" w:cs="Calibri"/>
+          <w:color w:val="495057"/>
+        </w:rPr>
+      </w:pPr>
+      <w:r>
+        <w:rPr>
+          <w:rFonts w:ascii="Calibri" w:hAnsi="Calibri" w:cs="Calibri"/>
+          <w:color w:val="495057"/>
+        </w:rPr>
+        <w:t>True</w:t>
+      </w:r>
+    </w:p>
+    <w:p>
+      <w:pPr>
+        <w:rPr>
+          <w:rFonts w:ascii="Calibri" w:hAnsi="Calibri" w:cs="Calibri"/>
+          <w:color w:val="495057"/>
+        </w:rPr>
+      </w:pPr>
+      <w:r>
+        <w:rPr>
+          <w:rFonts w:ascii="Calibri" w:hAnsi="Calibri" w:cs="Calibri"/>
+          <w:color w:val="495057"/>
+        </w:rPr>
+        <w:t>False</w:t>
+      </w:r>
+    </w:p>
+    <w:p>
+      <w:pPr>
+        <w:rPr>
+          <w:rFonts w:ascii="Calibri" w:hAnsi="Calibri" w:cs="Calibri"/>
+          <w:color w:val="495057"/>
+        </w:rPr>
+      </w:pPr>
+    </w:p>
+    <w:p>
+      <w:pPr>
+        <w:rPr>
+          <w:rFonts w:ascii="Calibri" w:hAnsi="Calibri" w:cs="Calibri"/>
+          <w:color w:val="495057"/>
+        </w:rPr>
+      </w:pPr>
+      <w:r>
+        <w:rPr>
+          <w:rFonts w:ascii="Calibri" w:hAnsi="Calibri" w:cs="Calibri"/>
+          <w:color w:val="495057"/>
+        </w:rPr>
+        <w:t xml:space="preserve">Q2) </w:t>
+      </w:r>
+      <w:r>
+        <w:rPr>
+          <w:rFonts w:ascii="Calibri" w:hAnsi="Calibri" w:cs="Calibri"/>
+          <w:color w:val="495057"/>
+        </w:rPr>
+        <w:t>What will print out when this program runs? </w:t>
+      </w:r>
+    </w:p>
+    <w:p>
+      <w:pPr>
+        <w:rPr>
+          <w:rFonts w:ascii="Calibri" w:hAnsi="Calibri" w:cs="Calibri"/>
+          <w:color w:val="495057"/>
+        </w:rPr>
+      </w:pPr>
+    </w:p>
+    <w:p>
+      <w:pPr>
+        <w:rPr>
+          <w:rFonts w:ascii="Calibri" w:hAnsi="Calibri" w:cs="Calibri"/>
+          <w:i/>
+          <w:color w:val="4472C4" w:themeColor="accent1"/>
+        </w:rPr>
+      </w:pPr>
+      <w:r>
+        <w:rPr>
+          <w:rFonts w:ascii="Calibri" w:hAnsi="Calibri" w:cs="Calibri"/>
+          <w:i/>
+          <w:color w:val="4472C4" w:themeColor="accent1"/>
+        </w:rPr>
+        <w:t xml:space="preserve">def </w:t>
+      </w:r>
+      <w:proofErr w:type="spellStart"/>
+      <w:r>
+        <w:rPr>
+          <w:rFonts w:ascii="Calibri" w:hAnsi="Calibri" w:cs="Calibri"/>
+          <w:i/>
+          <w:color w:val="4472C4" w:themeColor="accent1"/>
+        </w:rPr>
+        <w:t>squaresAndCubes</w:t>
+      </w:r>
+      <w:proofErr w:type="spellEnd"/>
+      <w:r>
+        <w:rPr>
+          <w:rFonts w:ascii="Calibri" w:hAnsi="Calibri" w:cs="Calibri"/>
+          <w:i/>
+          <w:color w:val="4472C4" w:themeColor="accent1"/>
+        </w:rPr>
+        <w:t>(number):</w:t>
+      </w:r>
+    </w:p>
+    <w:p>
+      <w:pPr>
+        <w:rPr>
+          <w:rFonts w:ascii="Calibri" w:hAnsi="Calibri" w:cs="Calibri"/>
+          <w:i/>
+          <w:color w:val="4472C4" w:themeColor="accent1"/>
+        </w:rPr>
+      </w:pPr>
+      <w:r>
+        <w:rPr>
+          <w:rFonts w:ascii="Calibri" w:hAnsi="Calibri" w:cs="Calibri"/>
+          <w:i/>
+          <w:color w:val="4472C4" w:themeColor="accent1"/>
+        </w:rPr>
+        <w:t>    square = number * number</w:t>
+      </w:r>
+    </w:p>
+    <w:p>
+      <w:pPr>
+        <w:rPr>
+          <w:rFonts w:ascii="Calibri" w:hAnsi="Calibri" w:cs="Calibri"/>
+          <w:i/>
+          <w:color w:val="4472C4" w:themeColor="accent1"/>
+        </w:rPr>
+      </w:pPr>
+      <w:r>
+        <w:rPr>
+          <w:rFonts w:ascii="Calibri" w:hAnsi="Calibri" w:cs="Calibri"/>
+          <w:i/>
+          <w:color w:val="4472C4" w:themeColor="accent1"/>
+        </w:rPr>
+        <w:t>    cube = number * number * number</w:t>
+      </w:r>
+    </w:p>
+    <w:p>
+      <w:pPr>
+        <w:rPr>
+          <w:rFonts w:ascii="Calibri" w:hAnsi="Calibri" w:cs="Calibri"/>
+          <w:i/>
+          <w:color w:val="4472C4" w:themeColor="accent1"/>
+        </w:rPr>
+      </w:pPr>
+      <w:r>
+        <w:rPr>
+          <w:rFonts w:ascii="Calibri" w:hAnsi="Calibri" w:cs="Calibri"/>
+          <w:i/>
+          <w:color w:val="4472C4" w:themeColor="accent1"/>
+        </w:rPr>
+        <w:t>    return (square, cube)</w:t>
+      </w:r>
+    </w:p>
+    <w:p>
+      <w:pPr>
+        <w:rPr>
+          <w:rFonts w:ascii="Calibri" w:hAnsi="Calibri" w:cs="Calibri"/>
+          <w:i/>
+          <w:color w:val="4472C4" w:themeColor="accent1"/>
+        </w:rPr>
+      </w:pPr>
+    </w:p>
+    <w:p>
+      <w:pPr>
+        <w:rPr>
+          <w:rFonts w:ascii="Calibri" w:hAnsi="Calibri" w:cs="Calibri"/>
+          <w:i/>
+          <w:color w:val="4472C4" w:themeColor="accent1"/>
+        </w:rPr>
+      </w:pPr>
+      <w:r>
+        <w:rPr>
+          <w:rFonts w:ascii="Calibri" w:hAnsi="Calibri" w:cs="Calibri"/>
+          <w:i/>
+          <w:color w:val="4472C4" w:themeColor="accent1"/>
+        </w:rPr>
+        <w:t xml:space="preserve">square, cube = </w:t>
+      </w:r>
+      <w:proofErr w:type="spellStart"/>
+      <w:r>
+        <w:rPr>
+          <w:rFonts w:ascii="Calibri" w:hAnsi="Calibri" w:cs="Calibri"/>
+          <w:i/>
+          <w:color w:val="4472C4" w:themeColor="accent1"/>
+        </w:rPr>
+        <w:t>squaresAndCubes</w:t>
+      </w:r>
+      <w:proofErr w:type="spellEnd"/>
+      <w:r>
+        <w:rPr>
+          <w:rFonts w:ascii="Calibri" w:hAnsi="Calibri" w:cs="Calibri"/>
+          <w:i/>
+          <w:color w:val="4472C4" w:themeColor="accent1"/>
+        </w:rPr>
+        <w:t>(5)</w:t>
+      </w:r>
+    </w:p>
+    <w:p>
+      <w:pPr>
+        <w:rPr>
+          <w:rFonts w:ascii="Calibri" w:hAnsi="Calibri" w:cs="Calibri"/>
+          <w:i/>
+          <w:color w:val="4472C4" w:themeColor="accent1"/>
+        </w:rPr>
+      </w:pPr>
+      <w:r>
+        <w:rPr>
+          <w:rFonts w:ascii="Calibri" w:hAnsi="Calibri" w:cs="Calibri"/>
+          <w:i/>
+          <w:color w:val="4472C4" w:themeColor="accent1"/>
+        </w:rPr>
+        <w:t>print("Square:", square)</w:t>
+      </w:r>
+    </w:p>
+    <w:p>
+      <w:pPr>
+        <w:rPr>
+          <w:rFonts w:ascii="Calibri" w:hAnsi="Calibri" w:cs="Calibri"/>
+          <w:i/>
+          <w:color w:val="4472C4" w:themeColor="accent1"/>
+        </w:rPr>
+      </w:pPr>
+      <w:r>
+        <w:rPr>
+          <w:rFonts w:ascii="Calibri" w:hAnsi="Calibri" w:cs="Calibri"/>
+          <w:i/>
+          <w:color w:val="4472C4" w:themeColor="accent1"/>
+        </w:rPr>
+        <w:t>print("Cube:", cube)</w:t>
+      </w:r>
+    </w:p>
+    <w:p>
+      <w:pPr>
+        <w:rPr>
+          <w:rFonts w:ascii="Calibri" w:hAnsi="Calibri" w:cs="Calibri"/>
+          <w:i/>
+          <w:color w:val="4472C4" w:themeColor="accent1"/>
+        </w:rPr>
+      </w:pPr>
+    </w:p>
     <w:p>
       <w:pPr>
         <w:pStyle w:val="ListParagraph"/>
         <w:numPr>
           <w:ilvl w:val="0"/>
-          <w:numId w:val="11"/>
+          <w:numId w:val="23"/>
         </w:numPr>
-        <w:spacing w:after="100" w:afterAutospacing="1"/>
-        <w:rPr>
-          <w:rFonts w:ascii="Helvetica Neue" w:hAnsi="Helvetica Neue"/>
-          <w:color w:val="495057"/>
-          <w:sz w:val="23"/>
-          <w:szCs w:val="23"/>
-        </w:rPr>
-      </w:pPr>
-      <w:r>
-        <w:rPr>
-          <w:rFonts w:ascii="Helvetica Neue" w:hAnsi="Helvetica Neue"/>
-          <w:color w:val="495057"/>
-          <w:sz w:val="23"/>
-          <w:szCs w:val="23"/>
-        </w:rPr>
-        <w:t>True</w:t>
-      </w:r>
+        <w:rPr>
+          <w:rFonts w:ascii="Calibri" w:hAnsi="Calibri" w:cs="Calibri"/>
+          <w:color w:val="495057"/>
+        </w:rPr>
+      </w:pPr>
+      <w:r>
+        <w:rPr>
+          <w:rFonts w:ascii="Calibri" w:hAnsi="Calibri" w:cs="Calibri"/>
+          <w:color w:val="495057"/>
+        </w:rPr>
+        <w:t xml:space="preserve">Square: </w:t>
+      </w:r>
+      <w:r>
+        <w:rPr>
+          <w:rFonts w:ascii="Calibri" w:hAnsi="Calibri" w:cs="Calibri"/>
+          <w:color w:val="495057"/>
+        </w:rPr>
+        <w:t>25</w:t>
+      </w:r>
+      <w:r>
+        <w:rPr>
+          <w:rFonts w:ascii="Calibri" w:hAnsi="Calibri" w:cs="Calibri"/>
+          <w:color w:val="495057"/>
+        </w:rPr>
+        <w:br/>
+      </w:r>
+      <w:r>
+        <w:rPr>
+          <w:rFonts w:ascii="Calibri" w:hAnsi="Calibri" w:cs="Calibri"/>
+          <w:color w:val="495057"/>
+        </w:rPr>
+        <w:t xml:space="preserve">Cube: </w:t>
+      </w:r>
+      <w:r>
+        <w:rPr>
+          <w:rFonts w:ascii="Calibri" w:hAnsi="Calibri" w:cs="Calibri"/>
+          <w:color w:val="495057"/>
+        </w:rPr>
+        <w:t>125</w:t>
+      </w:r>
+    </w:p>
+    <w:p>
+      <w:pPr>
+        <w:pStyle w:val="ListParagraph"/>
+        <w:rPr>
+          <w:rFonts w:ascii="Calibri" w:hAnsi="Calibri" w:cs="Calibri"/>
+          <w:color w:val="495057"/>
+        </w:rPr>
+      </w:pPr>
     </w:p>
     <w:p>
       <w:pPr>
         <w:pStyle w:val="ListParagraph"/>
         <w:numPr>
           <w:ilvl w:val="0"/>
-          <w:numId w:val="11"/>
+          <w:numId w:val="23"/>
         </w:numPr>
-        <w:spacing w:after="100" w:afterAutospacing="1"/>
-        <w:rPr>
-          <w:rFonts w:ascii="Helvetica Neue" w:hAnsi="Helvetica Neue"/>
-          <w:color w:val="495057"/>
-          <w:sz w:val="23"/>
-          <w:szCs w:val="23"/>
-        </w:rPr>
-      </w:pPr>
-      <w:r>
-        <w:rPr>
-          <w:rFonts w:ascii="Helvetica Neue" w:hAnsi="Helvetica Neue"/>
-          <w:color w:val="495057"/>
-          <w:sz w:val="23"/>
-          <w:szCs w:val="23"/>
-        </w:rPr>
-        <w:t>False</w:t>
-      </w:r>
-    </w:p>
-    <w:p>
-      <w:pPr>
-        <w:spacing w:after="100" w:afterAutospacing="1"/>
-        <w:rPr>
-          <w:rFonts w:ascii="Helvetica Neue" w:hAnsi="Helvetica Neue"/>
-          <w:color w:val="495057"/>
-          <w:sz w:val="23"/>
-          <w:szCs w:val="23"/>
-        </w:rPr>
-      </w:pPr>
-    </w:p>
-    <w:p>
-      <w:pPr>
-        <w:pStyle w:val="NormalWeb"/>
-        <w:spacing w:before="0" w:beforeAutospacing="0"/>
-        <w:rPr>
-          <w:rFonts w:ascii="Helvetica Neue" w:hAnsi="Helvetica Neue"/>
-          <w:color w:val="495057"/>
-          <w:sz w:val="23"/>
-          <w:szCs w:val="23"/>
-        </w:rPr>
-      </w:pPr>
-      <w:r>
-        <w:rPr>
-          <w:rFonts w:ascii="Helvetica Neue" w:hAnsi="Helvetica Neue"/>
-          <w:color w:val="495057"/>
-          <w:sz w:val="23"/>
-          <w:szCs w:val="23"/>
-        </w:rPr>
-        <w:t xml:space="preserve">Q2) </w:t>
-      </w:r>
-      <w:r>
-        <w:rPr>
-          <w:rFonts w:ascii="Helvetica Neue" w:hAnsi="Helvetica Neue"/>
-          <w:color w:val="495057"/>
-          <w:sz w:val="23"/>
-          <w:szCs w:val="23"/>
-        </w:rPr>
-        <w:t>What will print out when this program runs? </w:t>
-      </w:r>
-    </w:p>
-    <w:p>
-      <w:pPr>
-        <w:spacing w:after="100" w:afterAutospacing="1"/>
-        <w:rPr>
-          <w:rFonts w:ascii="Helvetica Neue" w:hAnsi="Helvetica Neue"/>
-          <w:color w:val="495057"/>
-          <w:sz w:val="23"/>
-          <w:szCs w:val="23"/>
-        </w:rPr>
-      </w:pPr>
-      <w:r>
-        <w:rPr>
-          <w:rFonts w:ascii="Helvetica Neue" w:hAnsi="Helvetica Neue"/>
-          <w:b/>
-          <w:bCs/>
-          <w:i/>
-          <w:iCs/>
-          <w:color w:val="495057"/>
-          <w:sz w:val="23"/>
-          <w:szCs w:val="23"/>
-        </w:rPr>
-        <w:t>def squaresAndCubes(number):</w:t>
-      </w:r>
-    </w:p>
-    <w:p>
-      <w:pPr>
-        <w:spacing w:after="100" w:afterAutospacing="1"/>
-        <w:rPr>
-          <w:rFonts w:ascii="Helvetica Neue" w:hAnsi="Helvetica Neue"/>
-          <w:color w:val="495057"/>
-          <w:sz w:val="23"/>
-          <w:szCs w:val="23"/>
-        </w:rPr>
-      </w:pPr>
-      <w:r>
-        <w:rPr>
-          <w:rFonts w:ascii="Helvetica Neue" w:hAnsi="Helvetica Neue"/>
-          <w:b/>
-          <w:bCs/>
-          <w:i/>
-          <w:iCs/>
-          <w:color w:val="495057"/>
-          <w:sz w:val="23"/>
-          <w:szCs w:val="23"/>
-        </w:rPr>
-        <w:t>    square = number * number</w:t>
-      </w:r>
-    </w:p>
-    <w:p>
-      <w:pPr>
-        <w:spacing w:after="100" w:afterAutospacing="1"/>
-        <w:rPr>
-          <w:rFonts w:ascii="Helvetica Neue" w:hAnsi="Helvetica Neue"/>
-          <w:color w:val="495057"/>
-          <w:sz w:val="23"/>
-          <w:szCs w:val="23"/>
-        </w:rPr>
-      </w:pPr>
-      <w:r>
-        <w:rPr>
-          <w:rFonts w:ascii="Helvetica Neue" w:hAnsi="Helvetica Neue"/>
-          <w:b/>
-          <w:bCs/>
-          <w:i/>
-          <w:iCs/>
-          <w:color w:val="495057"/>
-          <w:sz w:val="23"/>
-          <w:szCs w:val="23"/>
-        </w:rPr>
-        <w:t>    cube = number * number * number</w:t>
-      </w:r>
-    </w:p>
-    <w:p>
-      <w:pPr>
-        <w:spacing w:after="100" w:afterAutospacing="1"/>
-        <w:rPr>
-          <w:rFonts w:ascii="Helvetica Neue" w:hAnsi="Helvetica Neue"/>
-          <w:color w:val="495057"/>
-          <w:sz w:val="23"/>
-          <w:szCs w:val="23"/>
-        </w:rPr>
-      </w:pPr>
-      <w:r>
-        <w:rPr>
-          <w:rFonts w:ascii="Helvetica Neue" w:hAnsi="Helvetica Neue"/>
-          <w:b/>
-          <w:bCs/>
-          <w:i/>
-          <w:iCs/>
-          <w:color w:val="495057"/>
-          <w:sz w:val="23"/>
-          <w:szCs w:val="23"/>
-        </w:rPr>
-        <w:t>    return (square, cube)</w:t>
-      </w:r>
-    </w:p>
-    <w:p>
-      <w:pPr>
-        <w:spacing w:after="100" w:afterAutospacing="1"/>
-        <w:rPr>
-          <w:rFonts w:ascii="Helvetica Neue" w:hAnsi="Helvetica Neue"/>
-          <w:color w:val="495057"/>
-          <w:sz w:val="23"/>
-          <w:szCs w:val="23"/>
-        </w:rPr>
-      </w:pPr>
-      <w:r>
-        <w:rPr>
-          <w:rFonts w:ascii="Helvetica Neue" w:hAnsi="Helvetica Neue"/>
-          <w:b/>
-          <w:bCs/>
-          <w:i/>
-          <w:iCs/>
-          <w:color w:val="495057"/>
-          <w:sz w:val="23"/>
-          <w:szCs w:val="23"/>
-        </w:rPr>
-        <w:t>square, cube = squaresAndCubes(5)</w:t>
-      </w:r>
-    </w:p>
-    <w:p>
-      <w:pPr>
-        <w:spacing w:after="100" w:afterAutospacing="1"/>
-        <w:rPr>
-          <w:rFonts w:ascii="Helvetica Neue" w:hAnsi="Helvetica Neue"/>
-          <w:color w:val="495057"/>
-          <w:sz w:val="23"/>
-          <w:szCs w:val="23"/>
-        </w:rPr>
-      </w:pPr>
-      <w:r>
-        <w:rPr>
-          <w:rFonts w:ascii="Helvetica Neue" w:hAnsi="Helvetica Neue"/>
-          <w:b/>
-          <w:bCs/>
-          <w:i/>
-          <w:iCs/>
-          <w:color w:val="495057"/>
-          <w:sz w:val="23"/>
-          <w:szCs w:val="23"/>
-        </w:rPr>
-        <w:t>print("Square:", square)</w:t>
-      </w:r>
-    </w:p>
-    <w:p>
-      <w:pPr>
-        <w:spacing w:after="100" w:afterAutospacing="1"/>
-        <w:rPr>
-          <w:rFonts w:ascii="Helvetica Neue" w:hAnsi="Helvetica Neue"/>
-          <w:color w:val="495057"/>
-          <w:sz w:val="23"/>
-          <w:szCs w:val="23"/>
-        </w:rPr>
-      </w:pPr>
-      <w:r>
-        <w:rPr>
-          <w:rFonts w:ascii="Helvetica Neue" w:hAnsi="Helvetica Neue"/>
-          <w:b/>
-          <w:bCs/>
-          <w:i/>
-          <w:iCs/>
-          <w:color w:val="495057"/>
-          <w:sz w:val="23"/>
-          <w:szCs w:val="23"/>
-        </w:rPr>
-        <w:t>print("Cube:", cube)</w:t>
-      </w:r>
+        <w:rPr>
+          <w:rFonts w:ascii="Calibri" w:hAnsi="Calibri" w:cs="Calibri"/>
+          <w:color w:val="495057"/>
+        </w:rPr>
+      </w:pPr>
+      <w:r>
+        <w:rPr>
+          <w:rFonts w:ascii="Calibri" w:hAnsi="Calibri" w:cs="Calibri"/>
+          <w:color w:val="495057"/>
+        </w:rPr>
+        <w:t xml:space="preserve">Square: </w:t>
+      </w:r>
+      <w:r>
+        <w:rPr>
+          <w:rFonts w:ascii="Calibri" w:hAnsi="Calibri" w:cs="Calibri"/>
+          <w:color w:val="495057"/>
+        </w:rPr>
+        <w:t>25</w:t>
+      </w:r>
+      <w:r>
+        <w:rPr>
+          <w:rFonts w:ascii="Calibri" w:hAnsi="Calibri" w:cs="Calibri"/>
+          <w:color w:val="495057"/>
+        </w:rPr>
+        <w:br/>
+      </w:r>
+      <w:r>
+        <w:rPr>
+          <w:rFonts w:ascii="Calibri" w:hAnsi="Calibri" w:cs="Calibri"/>
+          <w:color w:val="495057"/>
+        </w:rPr>
+        <w:t xml:space="preserve">Cube: </w:t>
+      </w:r>
+      <w:r>
+        <w:rPr>
+          <w:rFonts w:ascii="Calibri" w:hAnsi="Calibri" w:cs="Calibri"/>
+          <w:color w:val="495057"/>
+        </w:rPr>
+        <w:t>25</w:t>
+      </w:r>
+    </w:p>
+    <w:p>
+      <w:pPr>
+        <w:pStyle w:val="ListParagraph"/>
+        <w:rPr>
+          <w:rFonts w:ascii="Calibri" w:hAnsi="Calibri" w:cs="Calibri"/>
+          <w:color w:val="495057"/>
+        </w:rPr>
+      </w:pPr>
     </w:p>
     <w:p>
       <w:pPr>
         <w:pStyle w:val="ListParagraph"/>
         <w:numPr>
           <w:ilvl w:val="0"/>
-          <w:numId w:val="19"/>
+          <w:numId w:val="23"/>
         </w:numPr>
-        <w:spacing w:after="100" w:afterAutospacing="1"/>
-        <w:rPr>
-          <w:rFonts w:ascii="Helvetica Neue" w:hAnsi="Helvetica Neue"/>
-          <w:color w:val="495057"/>
-          <w:sz w:val="23"/>
-          <w:szCs w:val="23"/>
-        </w:rPr>
-      </w:pPr>
-      <w:r>
-        <w:rPr>
-          <w:rFonts w:ascii="Helvetica Neue" w:hAnsi="Helvetica Neue"/>
-          <w:color w:val="495057"/>
-          <w:sz w:val="23"/>
-          <w:szCs w:val="23"/>
+        <w:rPr>
+          <w:rFonts w:ascii="Calibri" w:hAnsi="Calibri" w:cs="Calibri"/>
+          <w:color w:val="495057"/>
+        </w:rPr>
+      </w:pPr>
+      <w:r>
+        <w:rPr>
+          <w:rFonts w:ascii="Calibri" w:hAnsi="Calibri" w:cs="Calibri"/>
+          <w:color w:val="495057"/>
         </w:rPr>
         <w:t xml:space="preserve">Square: </w:t>
       </w:r>
       <w:r>
         <w:rPr>
-          <w:rFonts w:ascii="Helvetica Neue" w:hAnsi="Helvetica Neue"/>
-          <w:color w:val="495057"/>
-          <w:sz w:val="23"/>
-          <w:szCs w:val="23"/>
+          <w:rFonts w:ascii="Calibri" w:hAnsi="Calibri" w:cs="Calibri"/>
+          <w:color w:val="495057"/>
+        </w:rPr>
+        <w:t>125</w:t>
+      </w:r>
+      <w:r>
+        <w:rPr>
+          <w:rFonts w:ascii="Calibri" w:hAnsi="Calibri" w:cs="Calibri"/>
+          <w:color w:val="495057"/>
+        </w:rPr>
+        <w:br/>
+      </w:r>
+      <w:r>
+        <w:rPr>
+          <w:rFonts w:ascii="Calibri" w:hAnsi="Calibri" w:cs="Calibri"/>
+          <w:color w:val="495057"/>
+        </w:rPr>
+        <w:t xml:space="preserve">Cube: </w:t>
+      </w:r>
+      <w:r>
+        <w:rPr>
+          <w:rFonts w:ascii="Calibri" w:hAnsi="Calibri" w:cs="Calibri"/>
+          <w:color w:val="495057"/>
         </w:rPr>
         <w:t>25</w:t>
       </w:r>
       <w:r>
         <w:rPr>
-          <w:rFonts w:ascii="Helvetica Neue" w:hAnsi="Helvetica Neue"/>
-          <w:color w:val="495057"/>
-          <w:sz w:val="23"/>
-          <w:szCs w:val="23"/>
+          <w:rFonts w:ascii="Calibri" w:hAnsi="Calibri" w:cs="Calibri"/>
+          <w:color w:val="495057"/>
         </w:rPr>
         <w:br/>
       </w:r>
-      <w:r>
-        <w:rPr>
-          <w:rFonts w:ascii="Helvetica Neue" w:hAnsi="Helvetica Neue"/>
-          <w:color w:val="495057"/>
-          <w:sz w:val="23"/>
-          <w:szCs w:val="23"/>
-        </w:rPr>
-        <w:t xml:space="preserve">Cube: </w:t>
-      </w:r>
-      <w:r>
-        <w:rPr>
-          <w:rFonts w:ascii="Helvetica Neue" w:hAnsi="Helvetica Neue"/>
-          <w:color w:val="495057"/>
-          <w:sz w:val="23"/>
-          <w:szCs w:val="23"/>
-        </w:rPr>
-        <w:t>125</w:t>
-      </w:r>
-    </w:p>
-    <w:p>
-      <w:pPr>
-        <w:pStyle w:val="ListParagraph"/>
-        <w:spacing w:after="100" w:afterAutospacing="1"/>
-        <w:rPr>
-          <w:rFonts w:ascii="Helvetica Neue" w:hAnsi="Helvetica Neue"/>
-          <w:color w:val="495057"/>
-          <w:sz w:val="23"/>
-          <w:szCs w:val="23"/>
+    </w:p>
+    <w:p>
+      <w:pPr>
+        <w:rPr>
+          <w:rFonts w:ascii="Calibri" w:hAnsi="Calibri" w:cs="Calibri"/>
+          <w:color w:val="495057"/>
+        </w:rPr>
+      </w:pPr>
+      <w:r>
+        <w:rPr>
+          <w:rFonts w:ascii="Calibri" w:hAnsi="Calibri" w:cs="Calibri"/>
+          <w:color w:val="495057"/>
+        </w:rPr>
+        <w:t xml:space="preserve">This is an error, functions can only return </w:t>
+      </w:r>
+      <w:r>
+        <w:rPr>
+          <w:rFonts w:ascii="Calibri" w:hAnsi="Calibri" w:cs="Calibri"/>
+          <w:b/>
+          <w:color w:val="495057"/>
+        </w:rPr>
+        <w:t xml:space="preserve">one </w:t>
+      </w:r>
+      <w:r>
+        <w:rPr>
+          <w:rFonts w:ascii="Calibri" w:hAnsi="Calibri" w:cs="Calibri"/>
+          <w:color w:val="495057"/>
+        </w:rPr>
+        <w:t>thing</w:t>
+      </w:r>
+    </w:p>
+    <w:p>
+      <w:pPr>
+        <w:pBdr>
+          <w:bottom w:val="double" w:sz="6" w:space="1" w:color="auto"/>
+        </w:pBdr>
+        <w:rPr>
+          <w:rFonts w:ascii="Calibri" w:hAnsi="Calibri" w:cs="Calibri"/>
+          <w:color w:val="495057"/>
+        </w:rPr>
+      </w:pPr>
+    </w:p>
+    <w:p>
+      <w:pPr>
+        <w:rPr>
+          <w:rFonts w:ascii="Calibri" w:hAnsi="Calibri" w:cs="Calibri"/>
+          <w:color w:val="495057"/>
+        </w:rPr>
+      </w:pPr>
+    </w:p>
+    <w:p>
+      <w:pPr>
+        <w:rPr>
+          <w:rFonts w:ascii="Calibri" w:hAnsi="Calibri" w:cs="Calibri"/>
+          <w:color w:val="495057"/>
+        </w:rPr>
+      </w:pPr>
+      <w:r>
+        <w:rPr>
+          <w:rFonts w:ascii="Calibri" w:hAnsi="Calibri" w:cs="Calibri"/>
+          <w:color w:val="495057"/>
+        </w:rPr>
+        <w:t xml:space="preserve">Q3) </w:t>
+      </w:r>
+      <w:r>
+        <w:rPr>
+          <w:rFonts w:ascii="Calibri" w:hAnsi="Calibri" w:cs="Calibri"/>
+          <w:color w:val="495057"/>
+        </w:rPr>
+        <w:t>Why do we use functions? (multiple choice)</w:t>
+      </w:r>
+    </w:p>
+    <w:p>
+      <w:pPr>
+        <w:rPr>
+          <w:rFonts w:ascii="Calibri" w:hAnsi="Calibri" w:cs="Calibri"/>
+          <w:color w:val="495057"/>
         </w:rPr>
       </w:pPr>
     </w:p>
@@ -447,69 +614,19 @@
         <w:pStyle w:val="ListParagraph"/>
         <w:numPr>
           <w:ilvl w:val="0"/>
-          <w:numId w:val="19"/>
+          <w:numId w:val="24"/>
         </w:numPr>
-        <w:spacing w:after="100" w:afterAutospacing="1"/>
-        <w:rPr>
-          <w:rFonts w:ascii="Helvetica Neue" w:hAnsi="Helvetica Neue"/>
-          <w:color w:val="495057"/>
-          <w:sz w:val="23"/>
-          <w:szCs w:val="23"/>
-        </w:rPr>
-      </w:pPr>
-      <w:r>
-        <w:rPr>
-          <w:rFonts w:ascii="Helvetica Neue" w:hAnsi="Helvetica Neue"/>
-          <w:color w:val="495057"/>
-          <w:sz w:val="23"/>
-          <w:szCs w:val="23"/>
-        </w:rPr>
-        <w:t xml:space="preserve">Square: </w:t>
-      </w:r>
-      <w:r>
-        <w:rPr>
-          <w:rFonts w:ascii="Helvetica Neue" w:hAnsi="Helvetica Neue"/>
-          <w:color w:val="495057"/>
-          <w:sz w:val="23"/>
-          <w:szCs w:val="23"/>
-        </w:rPr>
-        <w:t>25</w:t>
-      </w:r>
-      <w:r>
-        <w:rPr>
-          <w:rFonts w:ascii="Helvetica Neue" w:hAnsi="Helvetica Neue"/>
-          <w:color w:val="495057"/>
-          <w:sz w:val="23"/>
-          <w:szCs w:val="23"/>
-        </w:rPr>
-        <w:br/>
-      </w:r>
-      <w:r>
-        <w:rPr>
-          <w:rFonts w:ascii="Helvetica Neue" w:hAnsi="Helvetica Neue"/>
-          <w:color w:val="495057"/>
-          <w:sz w:val="23"/>
-          <w:szCs w:val="23"/>
-        </w:rPr>
-        <w:t xml:space="preserve">Cube: </w:t>
-      </w:r>
-      <w:r>
-        <w:rPr>
-          <w:rFonts w:ascii="Helvetica Neue" w:hAnsi="Helvetica Neue"/>
-          <w:color w:val="495057"/>
-          <w:sz w:val="23"/>
-          <w:szCs w:val="23"/>
-        </w:rPr>
-        <w:t>25</w:t>
-      </w:r>
-      <w:r>
-        <w:rPr>
-          <w:rFonts w:ascii="Helvetica Neue" w:hAnsi="Helvetica Neue"/>
-          <w:color w:val="495057"/>
-          <w:sz w:val="23"/>
-          <w:szCs w:val="23"/>
-        </w:rPr>
-        <w:br/>
+        <w:rPr>
+          <w:rFonts w:ascii="Calibri" w:hAnsi="Calibri" w:cs="Calibri"/>
+          <w:color w:val="495057"/>
+        </w:rPr>
+      </w:pPr>
+      <w:r>
+        <w:rPr>
+          <w:rFonts w:ascii="Calibri" w:hAnsi="Calibri" w:cs="Calibri"/>
+          <w:color w:val="495057"/>
+        </w:rPr>
+        <w:t>To make our code easier to read</w:t>
       </w:r>
     </w:p>
     <w:p>
@@ -517,69 +634,19 @@
         <w:pStyle w:val="ListParagraph"/>
         <w:numPr>
           <w:ilvl w:val="0"/>
-          <w:numId w:val="19"/>
+          <w:numId w:val="24"/>
         </w:numPr>
-        <w:spacing w:after="100" w:afterAutospacing="1"/>
-        <w:rPr>
-          <w:rFonts w:ascii="Helvetica Neue" w:hAnsi="Helvetica Neue"/>
-          <w:color w:val="495057"/>
-          <w:sz w:val="23"/>
-          <w:szCs w:val="23"/>
-        </w:rPr>
-      </w:pPr>
-      <w:r>
-        <w:rPr>
-          <w:rFonts w:ascii="Helvetica Neue" w:hAnsi="Helvetica Neue"/>
-          <w:color w:val="495057"/>
-          <w:sz w:val="23"/>
-          <w:szCs w:val="23"/>
-        </w:rPr>
-        <w:t xml:space="preserve">Square: </w:t>
-      </w:r>
-      <w:r>
-        <w:rPr>
-          <w:rFonts w:ascii="Helvetica Neue" w:hAnsi="Helvetica Neue"/>
-          <w:color w:val="495057"/>
-          <w:sz w:val="23"/>
-          <w:szCs w:val="23"/>
-        </w:rPr>
-        <w:t>125</w:t>
-      </w:r>
-      <w:r>
-        <w:rPr>
-          <w:rFonts w:ascii="Helvetica Neue" w:hAnsi="Helvetica Neue"/>
-          <w:color w:val="495057"/>
-          <w:sz w:val="23"/>
-          <w:szCs w:val="23"/>
-        </w:rPr>
-        <w:br/>
-      </w:r>
-      <w:r>
-        <w:rPr>
-          <w:rFonts w:ascii="Helvetica Neue" w:hAnsi="Helvetica Neue"/>
-          <w:color w:val="495057"/>
-          <w:sz w:val="23"/>
-          <w:szCs w:val="23"/>
-        </w:rPr>
-        <w:t xml:space="preserve">Cube: </w:t>
-      </w:r>
-      <w:r>
-        <w:rPr>
-          <w:rFonts w:ascii="Helvetica Neue" w:hAnsi="Helvetica Neue"/>
-          <w:color w:val="495057"/>
-          <w:sz w:val="23"/>
-          <w:szCs w:val="23"/>
-        </w:rPr>
-        <w:t>25</w:t>
-      </w:r>
-      <w:r>
-        <w:rPr>
-          <w:rFonts w:ascii="Helvetica Neue" w:hAnsi="Helvetica Neue"/>
-          <w:color w:val="495057"/>
-          <w:sz w:val="23"/>
-          <w:szCs w:val="23"/>
-        </w:rPr>
-        <w:br/>
+        <w:rPr>
+          <w:rFonts w:ascii="Calibri" w:hAnsi="Calibri" w:cs="Calibri"/>
+          <w:color w:val="495057"/>
+        </w:rPr>
+      </w:pPr>
+      <w:r>
+        <w:rPr>
+          <w:rFonts w:ascii="Calibri" w:hAnsi="Calibri" w:cs="Calibri"/>
+          <w:color w:val="495057"/>
+        </w:rPr>
+        <w:t>To make our programs run faster</w:t>
       </w:r>
     </w:p>
     <w:p>
@@ -587,93 +654,19 @@
         <w:pStyle w:val="ListParagraph"/>
         <w:numPr>
           <w:ilvl w:val="0"/>
-          <w:numId w:val="19"/>
+          <w:numId w:val="24"/>
         </w:numPr>
-        <w:spacing w:after="100" w:afterAutospacing="1"/>
-        <w:rPr>
-          <w:rFonts w:ascii="Helvetica Neue" w:hAnsi="Helvetica Neue"/>
-          <w:color w:val="495057"/>
-          <w:sz w:val="23"/>
-          <w:szCs w:val="23"/>
-        </w:rPr>
-      </w:pPr>
-      <w:r>
-        <w:rPr>
-          <w:rFonts w:ascii="Helvetica Neue" w:hAnsi="Helvetica Neue"/>
-          <w:color w:val="495057"/>
-          <w:sz w:val="23"/>
-          <w:szCs w:val="23"/>
-        </w:rPr>
-        <w:t xml:space="preserve">This is an error, functions can only return </w:t>
-      </w:r>
-      <w:r>
-        <w:rPr>
-          <w:rFonts w:ascii="Helvetica Neue" w:hAnsi="Helvetica Neue"/>
-          <w:b/>
-          <w:color w:val="495057"/>
-          <w:sz w:val="23"/>
-          <w:szCs w:val="23"/>
-        </w:rPr>
-        <w:t>one</w:t>
-      </w:r>
-      <w:r>
-        <w:rPr>
-          <w:rFonts w:ascii="Helvetica Neue" w:hAnsi="Helvetica Neue"/>
-          <w:b/>
-          <w:color w:val="495057"/>
-          <w:sz w:val="23"/>
-          <w:szCs w:val="23"/>
-        </w:rPr>
-        <w:t xml:space="preserve"> </w:t>
-      </w:r>
-      <w:r>
-        <w:rPr>
-          <w:rFonts w:ascii="Helvetica Neue" w:hAnsi="Helvetica Neue"/>
-          <w:color w:val="495057"/>
-          <w:sz w:val="23"/>
-          <w:szCs w:val="23"/>
-        </w:rPr>
-        <w:t>thing</w:t>
-      </w:r>
-    </w:p>
-    <w:p>
-      <w:pPr>
-        <w:spacing w:after="100" w:afterAutospacing="1"/>
-        <w:rPr>
-          <w:rFonts w:ascii="Helvetica Neue" w:hAnsi="Helvetica Neue"/>
-          <w:color w:val="495057"/>
-          <w:sz w:val="23"/>
-          <w:szCs w:val="23"/>
-        </w:rPr>
-      </w:pPr>
-    </w:p>
-    <w:p>
-      <w:pPr>
-        <w:spacing w:after="100" w:afterAutospacing="1"/>
-        <w:rPr>
-          <w:rFonts w:ascii="Helvetica Neue" w:hAnsi="Helvetica Neue"/>
-          <w:color w:val="495057"/>
-          <w:sz w:val="23"/>
-          <w:szCs w:val="23"/>
-        </w:rPr>
-      </w:pPr>
-      <w:r>
-        <w:rPr>
-          <w:rFonts w:ascii="Helvetica Neue" w:hAnsi="Helvetica Neue"/>
-          <w:color w:val="495057"/>
-          <w:sz w:val="23"/>
-          <w:szCs w:val="23"/>
-        </w:rPr>
-        <w:t xml:space="preserve">Q3) </w:t>
-      </w:r>
-      <w:r>
-        <w:rPr>
-          <w:rFonts w:ascii="Helvetica Neue" w:hAnsi="Helvetica Neue"/>
-          <w:color w:val="495057"/>
-          <w:sz w:val="23"/>
-          <w:szCs w:val="23"/>
-        </w:rPr>
-        <w:t>Why do we use functions? (multiple choice)</w:t>
+        <w:rPr>
+          <w:rFonts w:ascii="Calibri" w:hAnsi="Calibri" w:cs="Calibri"/>
+          <w:color w:val="495057"/>
+        </w:rPr>
+      </w:pPr>
+      <w:r>
+        <w:rPr>
+          <w:rFonts w:ascii="Calibri" w:hAnsi="Calibri" w:cs="Calibri"/>
+          <w:color w:val="495057"/>
+        </w:rPr>
+        <w:t>To avoid writing the same code over and over</w:t>
       </w:r>
     </w:p>
     <w:p>
@@ -681,129 +674,98 @@
         <w:pStyle w:val="ListParagraph"/>
         <w:numPr>
           <w:ilvl w:val="0"/>
-          <w:numId w:val="20"/>
+          <w:numId w:val="24"/>
         </w:numPr>
-        <w:spacing w:after="100" w:afterAutospacing="1"/>
-        <w:rPr>
-          <w:rFonts w:ascii="Helvetica Neue" w:hAnsi="Helvetica Neue"/>
-          <w:color w:val="495057"/>
-          <w:sz w:val="23"/>
-          <w:szCs w:val="23"/>
-        </w:rPr>
-      </w:pPr>
-      <w:r>
-        <w:rPr>
-          <w:rFonts w:ascii="Helvetica Neue" w:hAnsi="Helvetica Neue"/>
-          <w:color w:val="495057"/>
-          <w:sz w:val="23"/>
-          <w:szCs w:val="23"/>
-        </w:rPr>
-        <w:t>To make our code easier to read</w:t>
-      </w:r>
-    </w:p>
-    <w:p>
-      <w:pPr>
-        <w:pStyle w:val="ListParagraph"/>
-        <w:numPr>
-          <w:ilvl w:val="0"/>
-          <w:numId w:val="20"/>
-        </w:numPr>
-        <w:spacing w:after="100" w:afterAutospacing="1"/>
-        <w:rPr>
-          <w:rFonts w:ascii="Helvetica Neue" w:hAnsi="Helvetica Neue"/>
-          <w:color w:val="495057"/>
-          <w:sz w:val="23"/>
-          <w:szCs w:val="23"/>
-        </w:rPr>
-      </w:pPr>
-      <w:r>
-        <w:rPr>
-          <w:rFonts w:ascii="Helvetica Neue" w:hAnsi="Helvetica Neue"/>
-          <w:color w:val="495057"/>
-          <w:sz w:val="23"/>
-          <w:szCs w:val="23"/>
-        </w:rPr>
-        <w:t>To make our programs run faster</w:t>
-      </w:r>
-    </w:p>
-    <w:p>
-      <w:pPr>
-        <w:pStyle w:val="ListParagraph"/>
-        <w:numPr>
-          <w:ilvl w:val="0"/>
-          <w:numId w:val="20"/>
-        </w:numPr>
-        <w:spacing w:after="100" w:afterAutospacing="1"/>
-        <w:rPr>
-          <w:rFonts w:ascii="Helvetica Neue" w:hAnsi="Helvetica Neue"/>
-          <w:color w:val="495057"/>
-          <w:sz w:val="23"/>
-          <w:szCs w:val="23"/>
-        </w:rPr>
-      </w:pPr>
-      <w:r>
-        <w:rPr>
-          <w:rFonts w:ascii="Helvetica Neue" w:hAnsi="Helvetica Neue"/>
-          <w:color w:val="495057"/>
-          <w:sz w:val="23"/>
-          <w:szCs w:val="23"/>
-        </w:rPr>
-        <w:t>To avoid writing the same code over and over</w:t>
-      </w:r>
-    </w:p>
-    <w:p>
-      <w:pPr>
-        <w:pStyle w:val="ListParagraph"/>
-        <w:numPr>
-          <w:ilvl w:val="0"/>
-          <w:numId w:val="20"/>
-        </w:numPr>
-        <w:spacing w:after="100" w:afterAutospacing="1"/>
-        <w:rPr>
-          <w:rFonts w:ascii="Helvetica Neue" w:hAnsi="Helvetica Neue"/>
-          <w:color w:val="495057"/>
-          <w:sz w:val="23"/>
-          <w:szCs w:val="23"/>
-        </w:rPr>
-      </w:pPr>
-      <w:r>
-        <w:rPr>
-          <w:rFonts w:ascii="Helvetica Neue" w:hAnsi="Helvetica Neue"/>
-          <w:color w:val="495057"/>
-          <w:sz w:val="23"/>
-          <w:szCs w:val="23"/>
+        <w:rPr>
+          <w:rFonts w:ascii="Calibri" w:hAnsi="Calibri" w:cs="Calibri"/>
+          <w:color w:val="495057"/>
+        </w:rPr>
+      </w:pPr>
+      <w:r>
+        <w:rPr>
+          <w:rFonts w:ascii="Calibri" w:hAnsi="Calibri" w:cs="Calibri"/>
+          <w:color w:val="495057"/>
         </w:rPr>
         <w:t>To make our programs easier to update and change</w:t>
       </w:r>
     </w:p>
     <w:p>
       <w:pPr>
-        <w:spacing w:after="100" w:afterAutospacing="1"/>
-        <w:rPr>
-          <w:rFonts w:ascii="Helvetica Neue" w:hAnsi="Helvetica Neue"/>
-          <w:color w:val="495057"/>
-          <w:sz w:val="23"/>
-          <w:szCs w:val="23"/>
-        </w:rPr>
-      </w:pPr>
-    </w:p>
-    <w:p>
-      <w:r>
-        <w:rPr>
-          <w:rFonts w:ascii="Helvetica Neue" w:hAnsi="Helvetica Neue"/>
-          <w:color w:val="495057"/>
-          <w:sz w:val="23"/>
-          <w:szCs w:val="23"/>
+        <w:pBdr>
+          <w:bottom w:val="double" w:sz="6" w:space="1" w:color="auto"/>
+        </w:pBdr>
+        <w:rPr>
+          <w:rFonts w:ascii="Calibri" w:hAnsi="Calibri" w:cs="Calibri"/>
+          <w:color w:val="495057"/>
+        </w:rPr>
+      </w:pPr>
+    </w:p>
+    <w:p>
+      <w:pPr>
+        <w:rPr>
+          <w:rFonts w:ascii="Calibri" w:hAnsi="Calibri" w:cs="Calibri"/>
+          <w:color w:val="495057"/>
+        </w:rPr>
+      </w:pPr>
+    </w:p>
+    <w:p>
+      <w:pPr>
+        <w:rPr>
+          <w:rFonts w:ascii="Calibri" w:hAnsi="Calibri" w:cs="Calibri"/>
+          <w:color w:val="495057"/>
+        </w:rPr>
+      </w:pPr>
+    </w:p>
+    <w:p>
+      <w:pPr>
+        <w:rPr>
+          <w:rFonts w:ascii="Calibri" w:hAnsi="Calibri" w:cs="Calibri"/>
+          <w:color w:val="495057"/>
+        </w:rPr>
+      </w:pPr>
+    </w:p>
+    <w:p>
+      <w:pPr>
+        <w:rPr>
+          <w:rFonts w:ascii="Calibri" w:hAnsi="Calibri" w:cs="Calibri"/>
+          <w:color w:val="495057"/>
+        </w:rPr>
+      </w:pPr>
+    </w:p>
+    <w:p>
+      <w:pPr>
+        <w:rPr>
+          <w:rFonts w:ascii="Calibri" w:hAnsi="Calibri" w:cs="Calibri"/>
+          <w:color w:val="495057"/>
+        </w:rPr>
+      </w:pPr>
+    </w:p>
+    <w:p>
+      <w:pPr>
+        <w:rPr>
+          <w:rFonts w:ascii="Calibri" w:hAnsi="Calibri" w:cs="Calibri"/>
+          <w:color w:val="495057"/>
+        </w:rPr>
+      </w:pPr>
+    </w:p>
+    <w:p>
+      <w:pPr>
+        <w:rPr>
+          <w:rFonts w:ascii="Calibri" w:hAnsi="Calibri" w:cs="Calibri"/>
+        </w:rPr>
+      </w:pPr>
+      <w:r>
+        <w:rPr>
+          <w:rFonts w:ascii="Calibri" w:hAnsi="Calibri" w:cs="Calibri"/>
+          <w:color w:val="495057"/>
         </w:rPr>
         <w:lastRenderedPageBreak/>
         <w:t xml:space="preserve">Q4) </w:t>
       </w:r>
       <w:r>
         <w:rPr>
-          <w:rFonts w:ascii="Helvetica Neue" w:hAnsi="Helvetica Neue"/>
-          <w:color w:val="495057"/>
-          <w:sz w:val="23"/>
-          <w:szCs w:val="23"/>
+          <w:rFonts w:ascii="Calibri" w:hAnsi="Calibri" w:cs="Calibri"/>
+          <w:color w:val="495057"/>
           <w:shd w:val="clear" w:color="auto" w:fill="FFFFFF"/>
         </w:rPr>
         <w:t>We have a drawing program that opens a 400x300 pixel window on our computer. Connect each line of code to the shape it will draw. </w:t>
@@ -811,12 +773,9 @@
     </w:p>
     <w:p>
       <w:pPr>
-        <w:spacing w:after="100" w:afterAutospacing="1"/>
-        <w:rPr>
-          <w:rFonts w:ascii="Helvetica Neue" w:hAnsi="Helvetica Neue"/>
-          <w:color w:val="495057"/>
-          <w:sz w:val="23"/>
-          <w:szCs w:val="23"/>
+        <w:rPr>
+          <w:rFonts w:ascii="Calibri" w:hAnsi="Calibri" w:cs="Calibri"/>
+          <w:color w:val="495057"/>
         </w:rPr>
       </w:pPr>
     </w:p>
@@ -827,8 +786,8 @@
         <w:tblLook w:val="04A0" w:firstRow="1" w:lastRow="0" w:firstColumn="1" w:lastColumn="0" w:noHBand="0" w:noVBand="1"/>
       </w:tblPr>
       <w:tblGrid>
-        <w:gridCol w:w="3534"/>
-        <w:gridCol w:w="984"/>
+        <w:gridCol w:w="3665"/>
+        <w:gridCol w:w="853"/>
         <w:gridCol w:w="4492"/>
       </w:tblGrid>
       <w:tr>
@@ -841,22 +800,29 @@
           </w:tcPr>
           <w:p>
             <w:pPr>
-              <w:spacing w:after="100" w:afterAutospacing="1"/>
               <w:rPr>
-                <w:rFonts w:ascii="Helvetica Neue" w:hAnsi="Helvetica Neue"/>
-                <w:color w:val="495057"/>
-                <w:sz w:val="20"/>
-                <w:szCs w:val="20"/>
+                <w:rFonts w:ascii="Calibri" w:hAnsi="Calibri" w:cs="Calibri"/>
+                <w:i/>
+                <w:color w:val="4472C4" w:themeColor="accent1"/>
               </w:rPr>
             </w:pPr>
+            <w:proofErr w:type="spellStart"/>
             <w:r>
               <w:rPr>
-                <w:rFonts w:ascii="Helvetica Neue" w:hAnsi="Helvetica Neue"/>
-                <w:color w:val="495057"/>
-                <w:sz w:val="20"/>
-                <w:szCs w:val="20"/>
+                <w:rFonts w:ascii="Calibri" w:hAnsi="Calibri" w:cs="Calibri"/>
+                <w:i/>
+                <w:color w:val="4472C4" w:themeColor="accent1"/>
               </w:rPr>
-              <w:t>pygame.draw.line(DISPLAYSURF, BLUE, (120, 60), (60, 120))</w:t>
+              <w:t>pygame.draw.line</w:t>
+            </w:r>
+            <w:proofErr w:type="spellEnd"/>
+            <w:r>
+              <w:rPr>
+                <w:rFonts w:ascii="Calibri" w:hAnsi="Calibri" w:cs="Calibri"/>
+                <w:i/>
+                <w:color w:val="4472C4" w:themeColor="accent1"/>
+              </w:rPr>
+              <w:t>(DISPLAYSURF, BLUE, (120, 60), (60, 120))</w:t>
             </w:r>
           </w:p>
         </w:tc>
@@ -872,12 +838,9 @@
           </w:tcPr>
           <w:p>
             <w:pPr>
-              <w:spacing w:after="100" w:afterAutospacing="1"/>
               <w:rPr>
-                <w:rFonts w:ascii="Helvetica Neue" w:hAnsi="Helvetica Neue"/>
+                <w:rFonts w:ascii="Calibri" w:hAnsi="Calibri" w:cs="Calibri"/>
                 <w:color w:val="495057"/>
-                <w:sz w:val="23"/>
-                <w:szCs w:val="23"/>
               </w:rPr>
             </w:pPr>
           </w:p>
@@ -891,21 +854,16 @@
           </w:tcPr>
           <w:p>
             <w:pPr>
-              <w:spacing w:after="100" w:afterAutospacing="1"/>
               <w:rPr>
-                <w:rFonts w:ascii="Helvetica Neue" w:hAnsi="Helvetica Neue"/>
+                <w:rFonts w:ascii="Calibri" w:hAnsi="Calibri" w:cs="Calibri"/>
                 <w:color w:val="495057"/>
-                <w:sz w:val="20"/>
-                <w:szCs w:val="20"/>
               </w:rPr>
             </w:pPr>
             <w:r>
               <w:rPr>
-                <w:rFonts w:ascii="Helvetica Neue" w:hAnsi="Helvetica Neue"/>
+                <w:rFonts w:ascii="Calibri" w:hAnsi="Calibri" w:cs="Calibri"/>
                 <w:noProof/>
                 <w:color w:val="495057"/>
-                <w:sz w:val="20"/>
-                <w:szCs w:val="20"/>
               </w:rPr>
               <w:drawing>
                 <wp:inline distT="0" distB="0" distL="0" distR="0">
@@ -962,22 +920,29 @@
           </w:tcPr>
           <w:p>
             <w:pPr>
-              <w:spacing w:after="100" w:afterAutospacing="1"/>
               <w:rPr>
-                <w:rFonts w:ascii="Helvetica Neue" w:hAnsi="Helvetica Neue"/>
-                <w:color w:val="495057"/>
-                <w:sz w:val="20"/>
-                <w:szCs w:val="20"/>
+                <w:rFonts w:ascii="Calibri" w:hAnsi="Calibri" w:cs="Calibri"/>
+                <w:i/>
+                <w:color w:val="4472C4" w:themeColor="accent1"/>
               </w:rPr>
             </w:pPr>
+            <w:proofErr w:type="spellStart"/>
             <w:r>
               <w:rPr>
-                <w:rFonts w:ascii="Helvetica Neue" w:hAnsi="Helvetica Neue"/>
-                <w:color w:val="495057"/>
-                <w:sz w:val="20"/>
-                <w:szCs w:val="20"/>
+                <w:rFonts w:ascii="Calibri" w:hAnsi="Calibri" w:cs="Calibri"/>
+                <w:i/>
+                <w:color w:val="4472C4" w:themeColor="accent1"/>
               </w:rPr>
-              <w:t>pygame.draw.ellipse(DISPLAYSURF, RED, (300, 200, 40, 80), 1)</w:t>
+              <w:t>pygame.draw.ellipse</w:t>
+            </w:r>
+            <w:proofErr w:type="spellEnd"/>
+            <w:r>
+              <w:rPr>
+                <w:rFonts w:ascii="Calibri" w:hAnsi="Calibri" w:cs="Calibri"/>
+                <w:i/>
+                <w:color w:val="4472C4" w:themeColor="accent1"/>
+              </w:rPr>
+              <w:t>(DISPLAYSURF, RED, (300, 200, 40, 80), 1)</w:t>
             </w:r>
           </w:p>
         </w:tc>
@@ -993,12 +958,9 @@
           </w:tcPr>
           <w:p>
             <w:pPr>
-              <w:spacing w:after="100" w:afterAutospacing="1"/>
               <w:rPr>
-                <w:rFonts w:ascii="Helvetica Neue" w:hAnsi="Helvetica Neue"/>
+                <w:rFonts w:ascii="Calibri" w:hAnsi="Calibri" w:cs="Calibri"/>
                 <w:color w:val="495057"/>
-                <w:sz w:val="23"/>
-                <w:szCs w:val="23"/>
               </w:rPr>
             </w:pPr>
           </w:p>
@@ -1012,21 +974,16 @@
           </w:tcPr>
           <w:p>
             <w:pPr>
-              <w:spacing w:after="100" w:afterAutospacing="1"/>
               <w:rPr>
-                <w:rFonts w:ascii="Helvetica Neue" w:hAnsi="Helvetica Neue"/>
+                <w:rFonts w:ascii="Calibri" w:hAnsi="Calibri" w:cs="Calibri"/>
                 <w:color w:val="495057"/>
-                <w:sz w:val="20"/>
-                <w:szCs w:val="20"/>
               </w:rPr>
             </w:pPr>
             <w:r>
               <w:rPr>
-                <w:rFonts w:ascii="Helvetica Neue" w:hAnsi="Helvetica Neue"/>
+                <w:rFonts w:ascii="Calibri" w:hAnsi="Calibri" w:cs="Calibri"/>
                 <w:noProof/>
                 <w:color w:val="495057"/>
-                <w:sz w:val="20"/>
-                <w:szCs w:val="20"/>
               </w:rPr>
               <w:drawing>
                 <wp:inline distT="0" distB="0" distL="0" distR="0">
@@ -1083,22 +1040,29 @@
           </w:tcPr>
           <w:p>
             <w:pPr>
-              <w:spacing w:after="100" w:afterAutospacing="1"/>
               <w:rPr>
-                <w:rFonts w:ascii="Helvetica Neue" w:hAnsi="Helvetica Neue"/>
-                <w:color w:val="495057"/>
-                <w:sz w:val="23"/>
-                <w:szCs w:val="23"/>
+                <w:rFonts w:ascii="Calibri" w:hAnsi="Calibri" w:cs="Calibri"/>
+                <w:i/>
+                <w:color w:val="4472C4" w:themeColor="accent1"/>
               </w:rPr>
             </w:pPr>
+            <w:proofErr w:type="spellStart"/>
             <w:r>
               <w:rPr>
-                <w:rFonts w:ascii="Helvetica Neue" w:hAnsi="Helvetica Neue"/>
-                <w:color w:val="495057"/>
-                <w:sz w:val="20"/>
-                <w:szCs w:val="20"/>
+                <w:rFonts w:ascii="Calibri" w:hAnsi="Calibri" w:cs="Calibri"/>
+                <w:i/>
+                <w:color w:val="4472C4" w:themeColor="accent1"/>
               </w:rPr>
-              <w:t>pygame.draw.circle(DISPLAYSURF, BLUE, (300, 50), 20, 0)</w:t>
+              <w:t>pygame.draw.circle</w:t>
+            </w:r>
+            <w:proofErr w:type="spellEnd"/>
+            <w:r>
+              <w:rPr>
+                <w:rFonts w:ascii="Calibri" w:hAnsi="Calibri" w:cs="Calibri"/>
+                <w:i/>
+                <w:color w:val="4472C4" w:themeColor="accent1"/>
+              </w:rPr>
+              <w:t>(DISPLAYSURF, BLUE, (300, 50), 20, 0)</w:t>
             </w:r>
           </w:p>
         </w:tc>
@@ -1114,12 +1078,9 @@
           </w:tcPr>
           <w:p>
             <w:pPr>
-              <w:spacing w:after="100" w:afterAutospacing="1"/>
               <w:rPr>
-                <w:rFonts w:ascii="Helvetica Neue" w:hAnsi="Helvetica Neue"/>
+                <w:rFonts w:ascii="Calibri" w:hAnsi="Calibri" w:cs="Calibri"/>
                 <w:color w:val="495057"/>
-                <w:sz w:val="23"/>
-                <w:szCs w:val="23"/>
               </w:rPr>
             </w:pPr>
           </w:p>
@@ -1133,21 +1094,16 @@
           </w:tcPr>
           <w:p>
             <w:pPr>
-              <w:spacing w:after="100" w:afterAutospacing="1"/>
               <w:rPr>
-                <w:rFonts w:ascii="Helvetica Neue" w:hAnsi="Helvetica Neue"/>
+                <w:rFonts w:ascii="Calibri" w:hAnsi="Calibri" w:cs="Calibri"/>
                 <w:color w:val="495057"/>
-                <w:sz w:val="20"/>
-                <w:szCs w:val="20"/>
               </w:rPr>
             </w:pPr>
             <w:r>
               <w:rPr>
-                <w:rFonts w:ascii="Helvetica Neue" w:hAnsi="Helvetica Neue"/>
+                <w:rFonts w:ascii="Calibri" w:hAnsi="Calibri" w:cs="Calibri"/>
                 <w:noProof/>
                 <w:color w:val="495057"/>
-                <w:sz w:val="20"/>
-                <w:szCs w:val="20"/>
               </w:rPr>
               <w:drawing>
                 <wp:inline distT="0" distB="0" distL="0" distR="0">
@@ -1197,78 +1153,117 @@
     </w:tbl>
     <w:p>
       <w:pPr>
-        <w:spacing w:after="100" w:afterAutospacing="1"/>
-        <w:rPr>
-          <w:rFonts w:ascii="Helvetica Neue" w:hAnsi="Helvetica Neue"/>
-          <w:color w:val="495057"/>
-          <w:sz w:val="23"/>
-          <w:szCs w:val="23"/>
-        </w:rPr>
-      </w:pPr>
-    </w:p>
-    <w:p>
-      <w:pPr>
-        <w:spacing w:after="100" w:afterAutospacing="1"/>
-        <w:rPr>
-          <w:rFonts w:ascii="Helvetica Neue" w:hAnsi="Helvetica Neue"/>
-          <w:color w:val="495057"/>
-          <w:sz w:val="23"/>
-          <w:szCs w:val="23"/>
-        </w:rPr>
-      </w:pPr>
-    </w:p>
-    <w:p>
-      <w:pPr>
-        <w:spacing w:after="100" w:afterAutospacing="1"/>
-        <w:rPr>
-          <w:rFonts w:ascii="Helvetica Neue" w:hAnsi="Helvetica Neue"/>
-          <w:color w:val="495057"/>
-          <w:sz w:val="23"/>
-          <w:szCs w:val="23"/>
-        </w:rPr>
-      </w:pPr>
-    </w:p>
-    <w:p>
-      <w:pPr>
-        <w:spacing w:after="100" w:afterAutospacing="1"/>
-        <w:rPr>
-          <w:rFonts w:ascii="Helvetica Neue" w:hAnsi="Helvetica Neue"/>
-          <w:color w:val="495057"/>
-          <w:sz w:val="23"/>
-          <w:szCs w:val="23"/>
-        </w:rPr>
-      </w:pPr>
-    </w:p>
-    <w:p>
-      <w:r>
-        <w:rPr>
-          <w:rFonts w:ascii="Helvetica Neue" w:hAnsi="Helvetica Neue"/>
-          <w:color w:val="495057"/>
-          <w:sz w:val="23"/>
-          <w:szCs w:val="23"/>
+        <w:rPr>
+          <w:rFonts w:ascii="Calibri" w:hAnsi="Calibri" w:cs="Calibri"/>
+          <w:color w:val="495057"/>
+        </w:rPr>
+      </w:pPr>
+    </w:p>
+    <w:p>
+      <w:pPr>
+        <w:pBdr>
+          <w:bottom w:val="double" w:sz="6" w:space="1" w:color="auto"/>
+        </w:pBdr>
+        <w:rPr>
+          <w:rFonts w:ascii="Calibri" w:hAnsi="Calibri" w:cs="Calibri"/>
+          <w:color w:val="495057"/>
+        </w:rPr>
+      </w:pPr>
+    </w:p>
+    <w:p>
+      <w:pPr>
+        <w:rPr>
+          <w:rFonts w:ascii="Calibri" w:hAnsi="Calibri" w:cs="Calibri"/>
+          <w:color w:val="495057"/>
+        </w:rPr>
+      </w:pPr>
+    </w:p>
+    <w:p>
+      <w:pPr>
+        <w:rPr>
+          <w:rFonts w:ascii="Calibri" w:hAnsi="Calibri" w:cs="Calibri"/>
+          <w:color w:val="495057"/>
+        </w:rPr>
+      </w:pPr>
+    </w:p>
+    <w:p>
+      <w:pPr>
+        <w:rPr>
+          <w:rFonts w:ascii="Calibri" w:hAnsi="Calibri" w:cs="Calibri"/>
+          <w:color w:val="495057"/>
+        </w:rPr>
+      </w:pPr>
+    </w:p>
+    <w:p>
+      <w:pPr>
+        <w:rPr>
+          <w:rFonts w:ascii="Calibri" w:hAnsi="Calibri" w:cs="Calibri"/>
+          <w:color w:val="495057"/>
+        </w:rPr>
+      </w:pPr>
+    </w:p>
+    <w:p>
+      <w:pPr>
+        <w:rPr>
+          <w:rFonts w:ascii="Calibri" w:hAnsi="Calibri" w:cs="Calibri"/>
+          <w:color w:val="495057"/>
+        </w:rPr>
+      </w:pPr>
+    </w:p>
+    <w:p>
+      <w:pPr>
+        <w:rPr>
+          <w:rFonts w:ascii="Calibri" w:hAnsi="Calibri" w:cs="Calibri"/>
+          <w:color w:val="495057"/>
+        </w:rPr>
+      </w:pPr>
+    </w:p>
+    <w:p>
+      <w:pPr>
+        <w:rPr>
+          <w:rFonts w:ascii="Calibri" w:hAnsi="Calibri" w:cs="Calibri"/>
+        </w:rPr>
+      </w:pPr>
+      <w:r>
+        <w:rPr>
+          <w:rFonts w:ascii="Calibri" w:hAnsi="Calibri" w:cs="Calibri"/>
+          <w:color w:val="495057"/>
         </w:rPr>
         <w:lastRenderedPageBreak/>
         <w:t xml:space="preserve">Q5) </w:t>
       </w:r>
       <w:r>
         <w:rPr>
-          <w:rFonts w:ascii="Helvetica Neue" w:hAnsi="Helvetica Neue"/>
-          <w:color w:val="495057"/>
-          <w:sz w:val="23"/>
-          <w:szCs w:val="23"/>
+          <w:rFonts w:ascii="Calibri" w:hAnsi="Calibri" w:cs="Calibri"/>
+          <w:color w:val="495057"/>
           <w:shd w:val="clear" w:color="auto" w:fill="FFFFFF"/>
         </w:rPr>
-        <w:t>Match each color to the PyGame code for that color. </w:t>
-      </w:r>
-    </w:p>
-    <w:p>
-      <w:pPr>
-        <w:spacing w:after="100" w:afterAutospacing="1"/>
-        <w:rPr>
-          <w:rFonts w:ascii="Helvetica Neue" w:hAnsi="Helvetica Neue"/>
-          <w:color w:val="495057"/>
-          <w:sz w:val="23"/>
-          <w:szCs w:val="23"/>
+        <w:t xml:space="preserve">Match each color to the </w:t>
+      </w:r>
+      <w:proofErr w:type="spellStart"/>
+      <w:r>
+        <w:rPr>
+          <w:rFonts w:ascii="Calibri" w:hAnsi="Calibri" w:cs="Calibri"/>
+          <w:color w:val="495057"/>
+          <w:shd w:val="clear" w:color="auto" w:fill="FFFFFF"/>
+        </w:rPr>
+        <w:t>PyGame</w:t>
+      </w:r>
+      <w:proofErr w:type="spellEnd"/>
+      <w:r>
+        <w:rPr>
+          <w:rFonts w:ascii="Calibri" w:hAnsi="Calibri" w:cs="Calibri"/>
+          <w:color w:val="495057"/>
+          <w:shd w:val="clear" w:color="auto" w:fill="FFFFFF"/>
+        </w:rPr>
+        <w:t xml:space="preserve"> code for that color. </w:t>
+      </w:r>
+    </w:p>
+    <w:p>
+      <w:pPr>
+        <w:rPr>
+          <w:rFonts w:ascii="Calibri" w:hAnsi="Calibri" w:cs="Calibri"/>
+          <w:color w:val="495057"/>
         </w:rPr>
       </w:pPr>
     </w:p>
@@ -1293,20 +1288,15 @@
           </w:tcPr>
           <w:p>
             <w:pPr>
-              <w:spacing w:after="100" w:afterAutospacing="1"/>
               <w:rPr>
-                <w:rFonts w:ascii="Helvetica Neue" w:hAnsi="Helvetica Neue"/>
+                <w:rFonts w:ascii="Calibri" w:hAnsi="Calibri" w:cs="Calibri"/>
                 <w:color w:val="495057"/>
-                <w:sz w:val="20"/>
-                <w:szCs w:val="20"/>
               </w:rPr>
             </w:pPr>
             <w:r>
               <w:rPr>
-                <w:rFonts w:ascii="Helvetica Neue" w:hAnsi="Helvetica Neue"/>
+                <w:rFonts w:ascii="Calibri" w:hAnsi="Calibri" w:cs="Calibri"/>
                 <w:color w:val="495057"/>
-                <w:sz w:val="20"/>
-                <w:szCs w:val="20"/>
               </w:rPr>
               <w:t>Red</w:t>
             </w:r>
@@ -1324,12 +1314,9 @@
           </w:tcPr>
           <w:p>
             <w:pPr>
-              <w:spacing w:after="100" w:afterAutospacing="1"/>
               <w:rPr>
-                <w:rFonts w:ascii="Helvetica Neue" w:hAnsi="Helvetica Neue"/>
+                <w:rFonts w:ascii="Calibri" w:hAnsi="Calibri" w:cs="Calibri"/>
                 <w:color w:val="495057"/>
-                <w:sz w:val="23"/>
-                <w:szCs w:val="23"/>
               </w:rPr>
             </w:pPr>
           </w:p>
@@ -1343,20 +1330,15 @@
           </w:tcPr>
           <w:p>
             <w:pPr>
-              <w:spacing w:after="100" w:afterAutospacing="1"/>
               <w:rPr>
-                <w:rFonts w:ascii="Helvetica Neue" w:hAnsi="Helvetica Neue"/>
+                <w:rFonts w:ascii="Calibri" w:hAnsi="Calibri" w:cs="Calibri"/>
                 <w:color w:val="495057"/>
-                <w:sz w:val="20"/>
-                <w:szCs w:val="20"/>
               </w:rPr>
             </w:pPr>
             <w:r>
               <w:rPr>
-                <w:rFonts w:ascii="Helvetica Neue" w:hAnsi="Helvetica Neue"/>
+                <w:rFonts w:ascii="Calibri" w:hAnsi="Calibri" w:cs="Calibri"/>
                 <w:color w:val="495057"/>
-                <w:sz w:val="20"/>
-                <w:szCs w:val="20"/>
               </w:rPr>
               <w:t>(0, 0, 255)</w:t>
             </w:r>
@@ -1373,20 +1355,15 @@
           </w:tcPr>
           <w:p>
             <w:pPr>
-              <w:spacing w:after="100" w:afterAutospacing="1"/>
               <w:rPr>
-                <w:rFonts w:ascii="Helvetica Neue" w:hAnsi="Helvetica Neue"/>
+                <w:rFonts w:ascii="Calibri" w:hAnsi="Calibri" w:cs="Calibri"/>
                 <w:color w:val="495057"/>
-                <w:sz w:val="20"/>
-                <w:szCs w:val="20"/>
               </w:rPr>
             </w:pPr>
             <w:r>
               <w:rPr>
-                <w:rFonts w:ascii="Helvetica Neue" w:hAnsi="Helvetica Neue"/>
+                <w:rFonts w:ascii="Calibri" w:hAnsi="Calibri" w:cs="Calibri"/>
                 <w:color w:val="495057"/>
-                <w:sz w:val="20"/>
-                <w:szCs w:val="20"/>
               </w:rPr>
               <w:t>Green</w:t>
             </w:r>
@@ -1404,12 +1381,9 @@
           </w:tcPr>
           <w:p>
             <w:pPr>
-              <w:spacing w:after="100" w:afterAutospacing="1"/>
               <w:rPr>
-                <w:rFonts w:ascii="Helvetica Neue" w:hAnsi="Helvetica Neue"/>
+                <w:rFonts w:ascii="Calibri" w:hAnsi="Calibri" w:cs="Calibri"/>
                 <w:color w:val="495057"/>
-                <w:sz w:val="23"/>
-                <w:szCs w:val="23"/>
               </w:rPr>
             </w:pPr>
           </w:p>
@@ -1423,20 +1397,15 @@
           </w:tcPr>
           <w:p>
             <w:pPr>
-              <w:spacing w:after="100" w:afterAutospacing="1"/>
               <w:rPr>
-                <w:rFonts w:ascii="Helvetica Neue" w:hAnsi="Helvetica Neue"/>
+                <w:rFonts w:ascii="Calibri" w:hAnsi="Calibri" w:cs="Calibri"/>
                 <w:color w:val="495057"/>
-                <w:sz w:val="20"/>
-                <w:szCs w:val="20"/>
               </w:rPr>
             </w:pPr>
             <w:r>
               <w:rPr>
-                <w:rFonts w:ascii="Helvetica Neue" w:hAnsi="Helvetica Neue"/>
+                <w:rFonts w:ascii="Calibri" w:hAnsi="Calibri" w:cs="Calibri"/>
                 <w:color w:val="495057"/>
-                <w:sz w:val="20"/>
-                <w:szCs w:val="20"/>
               </w:rPr>
               <w:t>(255, 0, 0)</w:t>
             </w:r>
@@ -1453,20 +1422,15 @@
           </w:tcPr>
           <w:p>
             <w:pPr>
-              <w:spacing w:after="100" w:afterAutospacing="1"/>
               <w:rPr>
-                <w:rFonts w:ascii="Helvetica Neue" w:hAnsi="Helvetica Neue"/>
+                <w:rFonts w:ascii="Calibri" w:hAnsi="Calibri" w:cs="Calibri"/>
                 <w:color w:val="495057"/>
-                <w:sz w:val="23"/>
-                <w:szCs w:val="23"/>
               </w:rPr>
             </w:pPr>
             <w:r>
               <w:rPr>
-                <w:rFonts w:ascii="Helvetica Neue" w:hAnsi="Helvetica Neue"/>
+                <w:rFonts w:ascii="Calibri" w:hAnsi="Calibri" w:cs="Calibri"/>
                 <w:color w:val="495057"/>
-                <w:sz w:val="20"/>
-                <w:szCs w:val="20"/>
               </w:rPr>
               <w:t>Blue</w:t>
             </w:r>
@@ -1484,12 +1448,9 @@
           </w:tcPr>
           <w:p>
             <w:pPr>
-              <w:spacing w:after="100" w:afterAutospacing="1"/>
               <w:rPr>
-                <w:rFonts w:ascii="Helvetica Neue" w:hAnsi="Helvetica Neue"/>
+                <w:rFonts w:ascii="Calibri" w:hAnsi="Calibri" w:cs="Calibri"/>
                 <w:color w:val="495057"/>
-                <w:sz w:val="23"/>
-                <w:szCs w:val="23"/>
               </w:rPr>
             </w:pPr>
           </w:p>
@@ -1503,20 +1464,15 @@
           </w:tcPr>
           <w:p>
             <w:pPr>
-              <w:spacing w:after="100" w:afterAutospacing="1"/>
               <w:rPr>
-                <w:rFonts w:ascii="Helvetica Neue" w:hAnsi="Helvetica Neue"/>
+                <w:rFonts w:ascii="Calibri" w:hAnsi="Calibri" w:cs="Calibri"/>
                 <w:color w:val="495057"/>
-                <w:sz w:val="20"/>
-                <w:szCs w:val="20"/>
               </w:rPr>
             </w:pPr>
             <w:r>
               <w:rPr>
-                <w:rFonts w:ascii="Helvetica Neue" w:hAnsi="Helvetica Neue"/>
+                <w:rFonts w:ascii="Calibri" w:hAnsi="Calibri" w:cs="Calibri"/>
                 <w:color w:val="495057"/>
-                <w:sz w:val="20"/>
-                <w:szCs w:val="20"/>
               </w:rPr>
               <w:t>(0, 255, 0)</w:t>
             </w:r>
@@ -1526,107 +1482,146 @@
     </w:tbl>
     <w:p>
       <w:pPr>
-        <w:spacing w:after="100" w:afterAutospacing="1"/>
-        <w:rPr>
-          <w:rFonts w:ascii="Helvetica Neue" w:hAnsi="Helvetica Neue"/>
-          <w:color w:val="495057"/>
-          <w:sz w:val="23"/>
-          <w:szCs w:val="23"/>
-        </w:rPr>
-      </w:pPr>
-    </w:p>
-    <w:p>
-      <w:pPr>
-        <w:pStyle w:val="NormalWeb"/>
-        <w:spacing w:before="0" w:beforeAutospacing="0"/>
-        <w:rPr>
-          <w:rFonts w:ascii="Helvetica Neue" w:hAnsi="Helvetica Neue"/>
-          <w:color w:val="495057"/>
-          <w:sz w:val="23"/>
-          <w:szCs w:val="23"/>
-        </w:rPr>
-      </w:pPr>
-      <w:r>
-        <w:rPr>
-          <w:rFonts w:ascii="Helvetica Neue" w:hAnsi="Helvetica Neue"/>
-          <w:color w:val="495057"/>
-          <w:sz w:val="23"/>
-          <w:szCs w:val="23"/>
-        </w:rPr>
-        <w:t>Q6) The code to make BLACK and WHITE is:</w:t>
-      </w:r>
-    </w:p>
-    <w:p>
-      <w:pPr>
-        <w:pStyle w:val="NormalWeb"/>
-        <w:spacing w:before="0" w:beforeAutospacing="0"/>
-        <w:rPr>
-          <w:rFonts w:ascii="Helvetica Neue" w:hAnsi="Helvetica Neue"/>
-          <w:color w:val="495057"/>
-          <w:sz w:val="23"/>
-          <w:szCs w:val="23"/>
-        </w:rPr>
-      </w:pPr>
-      <w:r>
-        <w:rPr>
-          <w:rFonts w:ascii="Helvetica Neue" w:hAnsi="Helvetica Neue"/>
-          <w:b/>
+        <w:rPr>
+          <w:rFonts w:ascii="Calibri" w:hAnsi="Calibri" w:cs="Calibri"/>
+          <w:color w:val="495057"/>
+        </w:rPr>
+      </w:pPr>
+    </w:p>
+    <w:p>
+      <w:pPr>
+        <w:pBdr>
+          <w:bottom w:val="double" w:sz="6" w:space="1" w:color="auto"/>
+        </w:pBdr>
+        <w:rPr>
+          <w:rFonts w:ascii="Calibri" w:hAnsi="Calibri" w:cs="Calibri"/>
+          <w:color w:val="495057"/>
+        </w:rPr>
+      </w:pPr>
+    </w:p>
+    <w:p>
+      <w:pPr>
+        <w:rPr>
+          <w:rFonts w:ascii="Calibri" w:hAnsi="Calibri" w:cs="Calibri"/>
+          <w:color w:val="495057"/>
+        </w:rPr>
+      </w:pPr>
+    </w:p>
+    <w:p>
+      <w:pPr>
+        <w:rPr>
+          <w:rFonts w:ascii="Calibri" w:hAnsi="Calibri" w:cs="Calibri"/>
+          <w:color w:val="495057"/>
+        </w:rPr>
+      </w:pPr>
+      <w:r>
+        <w:rPr>
+          <w:rFonts w:ascii="Calibri" w:hAnsi="Calibri" w:cs="Calibri"/>
+          <w:color w:val="495057"/>
+        </w:rPr>
+        <w:t>Q6) The code</w:t>
+      </w:r>
+      <w:r>
+        <w:rPr>
+          <w:rFonts w:ascii="Calibri" w:hAnsi="Calibri" w:cs="Calibri"/>
+          <w:color w:val="495057"/>
+        </w:rPr>
+        <w:t>s</w:t>
+      </w:r>
+      <w:r>
+        <w:rPr>
+          <w:rFonts w:ascii="Calibri" w:hAnsi="Calibri" w:cs="Calibri"/>
+          <w:color w:val="495057"/>
+        </w:rPr>
+        <w:t xml:space="preserve"> to make BLACK and WHITE </w:t>
+      </w:r>
+      <w:r>
+        <w:rPr>
+          <w:rFonts w:ascii="Calibri" w:hAnsi="Calibri" w:cs="Calibri"/>
+          <w:color w:val="495057"/>
+        </w:rPr>
+        <w:t>are</w:t>
+      </w:r>
+      <w:r>
+        <w:rPr>
+          <w:rFonts w:ascii="Calibri" w:hAnsi="Calibri" w:cs="Calibri"/>
+          <w:color w:val="495057"/>
+        </w:rPr>
+        <w:t>:</w:t>
+      </w:r>
+    </w:p>
+    <w:p>
+      <w:pPr>
+        <w:rPr>
+          <w:rFonts w:ascii="Calibri" w:hAnsi="Calibri" w:cs="Calibri"/>
+          <w:color w:val="495057"/>
+        </w:rPr>
+      </w:pPr>
+    </w:p>
+    <w:p>
+      <w:pPr>
+        <w:rPr>
+          <w:rFonts w:ascii="Calibri" w:hAnsi="Calibri" w:cs="Calibri"/>
+          <w:i/>
+          <w:color w:val="4472C4" w:themeColor="accent1"/>
+        </w:rPr>
+      </w:pPr>
+      <w:r>
+        <w:rPr>
+          <w:rFonts w:ascii="Calibri" w:hAnsi="Calibri" w:cs="Calibri"/>
           <w:bCs/>
           <w:i/>
           <w:iCs/>
-          <w:color w:val="495057"/>
-          <w:sz w:val="23"/>
-          <w:szCs w:val="23"/>
+          <w:color w:val="4472C4" w:themeColor="accent1"/>
         </w:rPr>
         <w:t>BLACK = (0, 0, 0)</w:t>
       </w:r>
     </w:p>
     <w:p>
       <w:pPr>
-        <w:pStyle w:val="NormalWeb"/>
-        <w:spacing w:before="0" w:beforeAutospacing="0"/>
-        <w:rPr>
-          <w:rFonts w:ascii="Helvetica Neue" w:hAnsi="Helvetica Neue"/>
-          <w:color w:val="495057"/>
-          <w:sz w:val="23"/>
-          <w:szCs w:val="23"/>
-        </w:rPr>
-      </w:pPr>
-      <w:r>
-        <w:rPr>
-          <w:rFonts w:ascii="Helvetica Neue" w:hAnsi="Helvetica Neue"/>
-          <w:b/>
+        <w:rPr>
+          <w:rFonts w:ascii="Calibri" w:hAnsi="Calibri" w:cs="Calibri"/>
           <w:bCs/>
           <w:i/>
           <w:iCs/>
-          <w:color w:val="495057"/>
-          <w:sz w:val="23"/>
-          <w:szCs w:val="23"/>
+          <w:color w:val="4472C4" w:themeColor="accent1"/>
+        </w:rPr>
+      </w:pPr>
+      <w:r>
+        <w:rPr>
+          <w:rFonts w:ascii="Calibri" w:hAnsi="Calibri" w:cs="Calibri"/>
+          <w:bCs/>
+          <w:i/>
+          <w:iCs/>
+          <w:color w:val="4472C4" w:themeColor="accent1"/>
         </w:rPr>
         <w:t>WHITE = (255, 255, 255)</w:t>
       </w:r>
+    </w:p>
+    <w:p>
+      <w:pPr>
+        <w:rPr>
+          <w:rFonts w:ascii="Calibri" w:hAnsi="Calibri" w:cs="Calibri"/>
+          <w:color w:val="495057"/>
+        </w:rPr>
+      </w:pPr>
     </w:p>
     <w:p>
       <w:pPr>
         <w:pStyle w:val="ListParagraph"/>
         <w:numPr>
           <w:ilvl w:val="0"/>
-          <w:numId w:val="22"/>
+          <w:numId w:val="25"/>
         </w:numPr>
-        <w:spacing w:after="100" w:afterAutospacing="1"/>
-        <w:rPr>
-          <w:rFonts w:ascii="Helvetica Neue" w:hAnsi="Helvetica Neue"/>
-          <w:color w:val="495057"/>
-          <w:sz w:val="23"/>
-          <w:szCs w:val="23"/>
-        </w:rPr>
-      </w:pPr>
-      <w:r>
-        <w:rPr>
-          <w:rFonts w:ascii="Helvetica Neue" w:hAnsi="Helvetica Neue"/>
-          <w:color w:val="495057"/>
-          <w:sz w:val="23"/>
-          <w:szCs w:val="23"/>
+        <w:rPr>
+          <w:rFonts w:ascii="Calibri" w:hAnsi="Calibri" w:cs="Calibri"/>
+          <w:color w:val="495057"/>
+        </w:rPr>
+      </w:pPr>
+      <w:r>
+        <w:rPr>
+          <w:rFonts w:ascii="Calibri" w:hAnsi="Calibri" w:cs="Calibri"/>
+          <w:color w:val="495057"/>
         </w:rPr>
         <w:t>True</w:t>
       </w:r>
@@ -1636,24 +1631,28 @@
         <w:pStyle w:val="ListParagraph"/>
         <w:numPr>
           <w:ilvl w:val="0"/>
-          <w:numId w:val="22"/>
+          <w:numId w:val="25"/>
         </w:numPr>
-        <w:spacing w:after="100" w:afterAutospacing="1"/>
-        <w:rPr>
-          <w:rFonts w:ascii="Helvetica Neue" w:hAnsi="Helvetica Neue"/>
-          <w:color w:val="495057"/>
-          <w:sz w:val="23"/>
-          <w:szCs w:val="23"/>
-        </w:rPr>
-      </w:pPr>
-      <w:r>
-        <w:rPr>
-          <w:rFonts w:ascii="Helvetica Neue" w:hAnsi="Helvetica Neue"/>
-          <w:color w:val="495057"/>
-          <w:sz w:val="23"/>
-          <w:szCs w:val="23"/>
-        </w:rPr>
-        <w:t>False</w:t>
+        <w:rPr>
+          <w:rFonts w:ascii="Calibri" w:hAnsi="Calibri" w:cs="Calibri"/>
+          <w:color w:val="495057"/>
+        </w:rPr>
+      </w:pPr>
+      <w:r>
+        <w:rPr>
+          <w:rFonts w:ascii="Calibri" w:hAnsi="Calibri" w:cs="Calibri"/>
+          <w:color w:val="495057"/>
+        </w:rPr>
+        <w:t>Fa</w:t>
+      </w:r>
+      <w:bookmarkStart w:id="0" w:name="_GoBack"/>
+      <w:bookmarkEnd w:id="0"/>
+      <w:r>
+        <w:rPr>
+          <w:rFonts w:ascii="Calibri" w:hAnsi="Calibri" w:cs="Calibri"/>
+          <w:color w:val="495057"/>
+        </w:rPr>
+        <w:t>lse</w:t>
       </w:r>
     </w:p>
     <w:sectPr>
@@ -2381,6 +2380,95 @@
     </w:lvl>
   </w:abstractNum>
   <w:abstractNum w:abstractNumId="8" w15:restartNumberingAfterBreak="0">
+    <w:nsid w:val="34474B99"/>
+    <w:multiLevelType w:val="hybridMultilevel"/>
+    <w:tmpl w:val="60B22898"/>
+    <w:lvl w:ilvl="0" w:tplc="04090017">
+      <w:start w:val="1"/>
+      <w:numFmt w:val="lowerLetter"/>
+      <w:lvlText w:val="%1)"/>
+      <w:lvlJc w:val="left"/>
+      <w:pPr>
+        <w:ind w:left="720" w:hanging="360"/>
+      </w:pPr>
+      <w:rPr>
+        <w:rFonts w:hint="default"/>
+      </w:rPr>
+    </w:lvl>
+    <w:lvl w:ilvl="1" w:tplc="04090019" w:tentative="1">
+      <w:start w:val="1"/>
+      <w:numFmt w:val="lowerLetter"/>
+      <w:lvlText w:val="%2."/>
+      <w:lvlJc w:val="left"/>
+      <w:pPr>
+        <w:ind w:left="1440" w:hanging="360"/>
+      </w:pPr>
+    </w:lvl>
+    <w:lvl w:ilvl="2" w:tplc="0409001B" w:tentative="1">
+      <w:start w:val="1"/>
+      <w:numFmt w:val="lowerRoman"/>
+      <w:lvlText w:val="%3."/>
+      <w:lvlJc w:val="right"/>
+      <w:pPr>
+        <w:ind w:left="2160" w:hanging="180"/>
+      </w:pPr>
+    </w:lvl>
+    <w:lvl w:ilvl="3" w:tplc="0409000F" w:tentative="1">
+      <w:start w:val="1"/>
+      <w:numFmt w:val="decimal"/>
+      <w:lvlText w:val="%4."/>
+      <w:lvlJc w:val="left"/>
+      <w:pPr>
+        <w:ind w:left="2880" w:hanging="360"/>
+      </w:pPr>
+    </w:lvl>
+    <w:lvl w:ilvl="4" w:tplc="04090019" w:tentative="1">
+      <w:start w:val="1"/>
+      <w:numFmt w:val="lowerLetter"/>
+      <w:lvlText w:val="%5."/>
+      <w:lvlJc w:val="left"/>
+      <w:pPr>
+        <w:ind w:left="3600" w:hanging="360"/>
+      </w:pPr>
+    </w:lvl>
+    <w:lvl w:ilvl="5" w:tplc="0409001B" w:tentative="1">
+      <w:start w:val="1"/>
+      <w:numFmt w:val="lowerRoman"/>
+      <w:lvlText w:val="%6."/>
+      <w:lvlJc w:val="right"/>
+      <w:pPr>
+        <w:ind w:left="4320" w:hanging="180"/>
+      </w:pPr>
+    </w:lvl>
+    <w:lvl w:ilvl="6" w:tplc="0409000F" w:tentative="1">
+      <w:start w:val="1"/>
+      <w:numFmt w:val="decimal"/>
+      <w:lvlText w:val="%7."/>
+      <w:lvlJc w:val="left"/>
+      <w:pPr>
+        <w:ind w:left="5040" w:hanging="360"/>
+      </w:pPr>
+    </w:lvl>
+    <w:lvl w:ilvl="7" w:tplc="04090019" w:tentative="1">
+      <w:start w:val="1"/>
+      <w:numFmt w:val="lowerLetter"/>
+      <w:lvlText w:val="%8."/>
+      <w:lvlJc w:val="left"/>
+      <w:pPr>
+        <w:ind w:left="5760" w:hanging="360"/>
+      </w:pPr>
+    </w:lvl>
+    <w:lvl w:ilvl="8" w:tplc="0409001B" w:tentative="1">
+      <w:start w:val="1"/>
+      <w:numFmt w:val="lowerRoman"/>
+      <w:lvlText w:val="%9."/>
+      <w:lvlJc w:val="right"/>
+      <w:pPr>
+        <w:ind w:left="6480" w:hanging="180"/>
+      </w:pPr>
+    </w:lvl>
+  </w:abstractNum>
+  <w:abstractNum w:abstractNumId="9" w15:restartNumberingAfterBreak="0">
     <w:nsid w:val="377E0B53"/>
     <w:multiLevelType w:val="hybridMultilevel"/>
     <w:tmpl w:val="1E98F580"/>
@@ -2469,7 +2557,185 @@
       </w:pPr>
     </w:lvl>
   </w:abstractNum>
-  <w:abstractNum w:abstractNumId="9" w15:restartNumberingAfterBreak="0">
+  <w:abstractNum w:abstractNumId="10" w15:restartNumberingAfterBreak="0">
+    <w:nsid w:val="3AD24469"/>
+    <w:multiLevelType w:val="hybridMultilevel"/>
+    <w:tmpl w:val="A928EB3C"/>
+    <w:lvl w:ilvl="0" w:tplc="04090017">
+      <w:start w:val="1"/>
+      <w:numFmt w:val="lowerLetter"/>
+      <w:lvlText w:val="%1)"/>
+      <w:lvlJc w:val="left"/>
+      <w:pPr>
+        <w:ind w:left="720" w:hanging="360"/>
+      </w:pPr>
+      <w:rPr>
+        <w:rFonts w:hint="default"/>
+      </w:rPr>
+    </w:lvl>
+    <w:lvl w:ilvl="1" w:tplc="04090019" w:tentative="1">
+      <w:start w:val="1"/>
+      <w:numFmt w:val="lowerLetter"/>
+      <w:lvlText w:val="%2."/>
+      <w:lvlJc w:val="left"/>
+      <w:pPr>
+        <w:ind w:left="1440" w:hanging="360"/>
+      </w:pPr>
+    </w:lvl>
+    <w:lvl w:ilvl="2" w:tplc="0409001B" w:tentative="1">
+      <w:start w:val="1"/>
+      <w:numFmt w:val="lowerRoman"/>
+      <w:lvlText w:val="%3."/>
+      <w:lvlJc w:val="right"/>
+      <w:pPr>
+        <w:ind w:left="2160" w:hanging="180"/>
+      </w:pPr>
+    </w:lvl>
+    <w:lvl w:ilvl="3" w:tplc="0409000F" w:tentative="1">
+      <w:start w:val="1"/>
+      <w:numFmt w:val="decimal"/>
+      <w:lvlText w:val="%4."/>
+      <w:lvlJc w:val="left"/>
+      <w:pPr>
+        <w:ind w:left="2880" w:hanging="360"/>
+      </w:pPr>
+    </w:lvl>
+    <w:lvl w:ilvl="4" w:tplc="04090019" w:tentative="1">
+      <w:start w:val="1"/>
+      <w:numFmt w:val="lowerLetter"/>
+      <w:lvlText w:val="%5."/>
+      <w:lvlJc w:val="left"/>
+      <w:pPr>
+        <w:ind w:left="3600" w:hanging="360"/>
+      </w:pPr>
+    </w:lvl>
+    <w:lvl w:ilvl="5" w:tplc="0409001B" w:tentative="1">
+      <w:start w:val="1"/>
+      <w:numFmt w:val="lowerRoman"/>
+      <w:lvlText w:val="%6."/>
+      <w:lvlJc w:val="right"/>
+      <w:pPr>
+        <w:ind w:left="4320" w:hanging="180"/>
+      </w:pPr>
+    </w:lvl>
+    <w:lvl w:ilvl="6" w:tplc="0409000F" w:tentative="1">
+      <w:start w:val="1"/>
+      <w:numFmt w:val="decimal"/>
+      <w:lvlText w:val="%7."/>
+      <w:lvlJc w:val="left"/>
+      <w:pPr>
+        <w:ind w:left="5040" w:hanging="360"/>
+      </w:pPr>
+    </w:lvl>
+    <w:lvl w:ilvl="7" w:tplc="04090019" w:tentative="1">
+      <w:start w:val="1"/>
+      <w:numFmt w:val="lowerLetter"/>
+      <w:lvlText w:val="%8."/>
+      <w:lvlJc w:val="left"/>
+      <w:pPr>
+        <w:ind w:left="5760" w:hanging="360"/>
+      </w:pPr>
+    </w:lvl>
+    <w:lvl w:ilvl="8" w:tplc="0409001B" w:tentative="1">
+      <w:start w:val="1"/>
+      <w:numFmt w:val="lowerRoman"/>
+      <w:lvlText w:val="%9."/>
+      <w:lvlJc w:val="right"/>
+      <w:pPr>
+        <w:ind w:left="6480" w:hanging="180"/>
+      </w:pPr>
+    </w:lvl>
+  </w:abstractNum>
+  <w:abstractNum w:abstractNumId="11" w15:restartNumberingAfterBreak="0">
+    <w:nsid w:val="43443CB8"/>
+    <w:multiLevelType w:val="hybridMultilevel"/>
+    <w:tmpl w:val="894E0194"/>
+    <w:lvl w:ilvl="0" w:tplc="04090017">
+      <w:start w:val="1"/>
+      <w:numFmt w:val="lowerLetter"/>
+      <w:lvlText w:val="%1)"/>
+      <w:lvlJc w:val="left"/>
+      <w:pPr>
+        <w:ind w:left="720" w:hanging="360"/>
+      </w:pPr>
+      <w:rPr>
+        <w:rFonts w:hint="default"/>
+      </w:rPr>
+    </w:lvl>
+    <w:lvl w:ilvl="1" w:tplc="04090019" w:tentative="1">
+      <w:start w:val="1"/>
+      <w:numFmt w:val="lowerLetter"/>
+      <w:lvlText w:val="%2."/>
+      <w:lvlJc w:val="left"/>
+      <w:pPr>
+        <w:ind w:left="1440" w:hanging="360"/>
+      </w:pPr>
+    </w:lvl>
+    <w:lvl w:ilvl="2" w:tplc="0409001B" w:tentative="1">
+      <w:start w:val="1"/>
+      <w:numFmt w:val="lowerRoman"/>
+      <w:lvlText w:val="%3."/>
+      <w:lvlJc w:val="right"/>
+      <w:pPr>
+        <w:ind w:left="2160" w:hanging="180"/>
+      </w:pPr>
+    </w:lvl>
+    <w:lvl w:ilvl="3" w:tplc="0409000F" w:tentative="1">
+      <w:start w:val="1"/>
+      <w:numFmt w:val="decimal"/>
+      <w:lvlText w:val="%4."/>
+      <w:lvlJc w:val="left"/>
+      <w:pPr>
+        <w:ind w:left="2880" w:hanging="360"/>
+      </w:pPr>
+    </w:lvl>
+    <w:lvl w:ilvl="4" w:tplc="04090019" w:tentative="1">
+      <w:start w:val="1"/>
+      <w:numFmt w:val="lowerLetter"/>
+      <w:lvlText w:val="%5."/>
+      <w:lvlJc w:val="left"/>
+      <w:pPr>
+        <w:ind w:left="3600" w:hanging="360"/>
+      </w:pPr>
+    </w:lvl>
+    <w:lvl w:ilvl="5" w:tplc="0409001B" w:tentative="1">
+      <w:start w:val="1"/>
+      <w:numFmt w:val="lowerRoman"/>
+      <w:lvlText w:val="%6."/>
+      <w:lvlJc w:val="right"/>
+      <w:pPr>
+        <w:ind w:left="4320" w:hanging="180"/>
+      </w:pPr>
+    </w:lvl>
+    <w:lvl w:ilvl="6" w:tplc="0409000F" w:tentative="1">
+      <w:start w:val="1"/>
+      <w:numFmt w:val="decimal"/>
+      <w:lvlText w:val="%7."/>
+      <w:lvlJc w:val="left"/>
+      <w:pPr>
+        <w:ind w:left="5040" w:hanging="360"/>
+      </w:pPr>
+    </w:lvl>
+    <w:lvl w:ilvl="7" w:tplc="04090019" w:tentative="1">
+      <w:start w:val="1"/>
+      <w:numFmt w:val="lowerLetter"/>
+      <w:lvlText w:val="%8."/>
+      <w:lvlJc w:val="left"/>
+      <w:pPr>
+        <w:ind w:left="5760" w:hanging="360"/>
+      </w:pPr>
+    </w:lvl>
+    <w:lvl w:ilvl="8" w:tplc="0409001B" w:tentative="1">
+      <w:start w:val="1"/>
+      <w:numFmt w:val="lowerRoman"/>
+      <w:lvlText w:val="%9."/>
+      <w:lvlJc w:val="right"/>
+      <w:pPr>
+        <w:ind w:left="6480" w:hanging="180"/>
+      </w:pPr>
+    </w:lvl>
+  </w:abstractNum>
+  <w:abstractNum w:abstractNumId="12" w15:restartNumberingAfterBreak="0">
     <w:nsid w:val="44400800"/>
     <w:multiLevelType w:val="hybridMultilevel"/>
     <w:tmpl w:val="7FA69462"/>
@@ -2558,7 +2824,7 @@
       </w:pPr>
     </w:lvl>
   </w:abstractNum>
-  <w:abstractNum w:abstractNumId="10" w15:restartNumberingAfterBreak="0">
+  <w:abstractNum w:abstractNumId="13" w15:restartNumberingAfterBreak="0">
     <w:nsid w:val="44715E61"/>
     <w:multiLevelType w:val="hybridMultilevel"/>
     <w:tmpl w:val="A57C1954"/>
@@ -2649,7 +2915,7 @@
       </w:pPr>
     </w:lvl>
   </w:abstractNum>
-  <w:abstractNum w:abstractNumId="11" w15:restartNumberingAfterBreak="0">
+  <w:abstractNum w:abstractNumId="14" w15:restartNumberingAfterBreak="0">
     <w:nsid w:val="496E4246"/>
     <w:multiLevelType w:val="hybridMultilevel"/>
     <w:tmpl w:val="E3B63B34"/>
@@ -2738,7 +3004,7 @@
       </w:pPr>
     </w:lvl>
   </w:abstractNum>
-  <w:abstractNum w:abstractNumId="12" w15:restartNumberingAfterBreak="0">
+  <w:abstractNum w:abstractNumId="15" w15:restartNumberingAfterBreak="0">
     <w:nsid w:val="57BD34BB"/>
     <w:multiLevelType w:val="hybridMultilevel"/>
     <w:tmpl w:val="1820F30A"/>
@@ -2827,7 +3093,7 @@
       </w:pPr>
     </w:lvl>
   </w:abstractNum>
-  <w:abstractNum w:abstractNumId="13" w15:restartNumberingAfterBreak="0">
+  <w:abstractNum w:abstractNumId="16" w15:restartNumberingAfterBreak="0">
     <w:nsid w:val="59E14364"/>
     <w:multiLevelType w:val="hybridMultilevel"/>
     <w:tmpl w:val="0882C27E"/>
@@ -2916,7 +3182,7 @@
       </w:pPr>
     </w:lvl>
   </w:abstractNum>
-  <w:abstractNum w:abstractNumId="14" w15:restartNumberingAfterBreak="0">
+  <w:abstractNum w:abstractNumId="17" w15:restartNumberingAfterBreak="0">
     <w:nsid w:val="5DF83B04"/>
     <w:multiLevelType w:val="hybridMultilevel"/>
     <w:tmpl w:val="AF8289B0"/>
@@ -3005,7 +3271,7 @@
       </w:pPr>
     </w:lvl>
   </w:abstractNum>
-  <w:abstractNum w:abstractNumId="15" w15:restartNumberingAfterBreak="0">
+  <w:abstractNum w:abstractNumId="18" w15:restartNumberingAfterBreak="0">
     <w:nsid w:val="5FAA5116"/>
     <w:multiLevelType w:val="hybridMultilevel"/>
     <w:tmpl w:val="3138B1E4"/>
@@ -3094,7 +3360,7 @@
       </w:pPr>
     </w:lvl>
   </w:abstractNum>
-  <w:abstractNum w:abstractNumId="16" w15:restartNumberingAfterBreak="0">
+  <w:abstractNum w:abstractNumId="19" w15:restartNumberingAfterBreak="0">
     <w:nsid w:val="65DA225E"/>
     <w:multiLevelType w:val="hybridMultilevel"/>
     <w:tmpl w:val="E8AA6660"/>
@@ -3183,7 +3449,7 @@
       </w:pPr>
     </w:lvl>
   </w:abstractNum>
-  <w:abstractNum w:abstractNumId="17" w15:restartNumberingAfterBreak="0">
+  <w:abstractNum w:abstractNumId="20" w15:restartNumberingAfterBreak="0">
     <w:nsid w:val="6BC66A54"/>
     <w:multiLevelType w:val="hybridMultilevel"/>
     <w:tmpl w:val="FC308B34"/>
@@ -3272,7 +3538,7 @@
       </w:pPr>
     </w:lvl>
   </w:abstractNum>
-  <w:abstractNum w:abstractNumId="18" w15:restartNumberingAfterBreak="0">
+  <w:abstractNum w:abstractNumId="21" w15:restartNumberingAfterBreak="0">
     <w:nsid w:val="748553A4"/>
     <w:multiLevelType w:val="hybridMultilevel"/>
     <w:tmpl w:val="11EA957C"/>
@@ -3361,7 +3627,7 @@
       </w:pPr>
     </w:lvl>
   </w:abstractNum>
-  <w:abstractNum w:abstractNumId="19" w15:restartNumberingAfterBreak="0">
+  <w:abstractNum w:abstractNumId="22" w15:restartNumberingAfterBreak="0">
     <w:nsid w:val="74BC31FC"/>
     <w:multiLevelType w:val="hybridMultilevel"/>
     <w:tmpl w:val="C7B6260E"/>
@@ -3450,7 +3716,7 @@
       </w:pPr>
     </w:lvl>
   </w:abstractNum>
-  <w:abstractNum w:abstractNumId="20" w15:restartNumberingAfterBreak="0">
+  <w:abstractNum w:abstractNumId="23" w15:restartNumberingAfterBreak="0">
     <w:nsid w:val="78F76912"/>
     <w:multiLevelType w:val="hybridMultilevel"/>
     <w:tmpl w:val="5F7ED7EE"/>
@@ -3539,7 +3805,7 @@
       </w:pPr>
     </w:lvl>
   </w:abstractNum>
-  <w:abstractNum w:abstractNumId="21" w15:restartNumberingAfterBreak="0">
+  <w:abstractNum w:abstractNumId="24" w15:restartNumberingAfterBreak="0">
     <w:nsid w:val="7BDC08B6"/>
     <w:multiLevelType w:val="hybridMultilevel"/>
     <w:tmpl w:val="F43C57F0"/>
@@ -3629,16 +3895,16 @@
     </w:lvl>
   </w:abstractNum>
   <w:num w:numId="1">
-    <w:abstractNumId w:val="18"/>
+    <w:abstractNumId w:val="21"/>
   </w:num>
   <w:num w:numId="2">
-    <w:abstractNumId w:val="21"/>
+    <w:abstractNumId w:val="24"/>
   </w:num>
   <w:num w:numId="3">
-    <w:abstractNumId w:val="17"/>
+    <w:abstractNumId w:val="20"/>
   </w:num>
   <w:num w:numId="4">
-    <w:abstractNumId w:val="16"/>
+    <w:abstractNumId w:val="19"/>
   </w:num>
   <w:num w:numId="5">
     <w:abstractNumId w:val="6"/>
@@ -3650,19 +3916,19 @@
     <w:abstractNumId w:val="5"/>
   </w:num>
   <w:num w:numId="8">
-    <w:abstractNumId w:val="10"/>
+    <w:abstractNumId w:val="13"/>
   </w:num>
   <w:num w:numId="9">
-    <w:abstractNumId w:val="9"/>
+    <w:abstractNumId w:val="12"/>
   </w:num>
   <w:num w:numId="10">
-    <w:abstractNumId w:val="20"/>
+    <w:abstractNumId w:val="23"/>
   </w:num>
   <w:num w:numId="11">
-    <w:abstractNumId w:val="11"/>
+    <w:abstractNumId w:val="14"/>
   </w:num>
   <w:num w:numId="12">
-    <w:abstractNumId w:val="15"/>
+    <w:abstractNumId w:val="18"/>
   </w:num>
   <w:num w:numId="13">
     <w:abstractNumId w:val="1"/>
@@ -3674,25 +3940,34 @@
     <w:abstractNumId w:val="4"/>
   </w:num>
   <w:num w:numId="16">
-    <w:abstractNumId w:val="13"/>
+    <w:abstractNumId w:val="16"/>
   </w:num>
   <w:num w:numId="17">
-    <w:abstractNumId w:val="19"/>
+    <w:abstractNumId w:val="22"/>
   </w:num>
   <w:num w:numId="18">
-    <w:abstractNumId w:val="8"/>
+    <w:abstractNumId w:val="9"/>
   </w:num>
   <w:num w:numId="19">
-    <w:abstractNumId w:val="14"/>
+    <w:abstractNumId w:val="17"/>
   </w:num>
   <w:num w:numId="20">
     <w:abstractNumId w:val="2"/>
   </w:num>
   <w:num w:numId="21">
-    <w:abstractNumId w:val="12"/>
+    <w:abstractNumId w:val="15"/>
   </w:num>
   <w:num w:numId="22">
     <w:abstractNumId w:val="0"/>
+  </w:num>
+  <w:num w:numId="23">
+    <w:abstractNumId w:val="10"/>
+  </w:num>
+  <w:num w:numId="24">
+    <w:abstractNumId w:val="8"/>
+  </w:num>
+  <w:num w:numId="25">
+    <w:abstractNumId w:val="11"/>
   </w:num>
 </w:numbering>
 </file>
@@ -4098,7 +4373,6 @@
   <w:style w:type="character" w:default="1" w:styleId="DefaultParagraphFont">
     <w:name w:val="Default Paragraph Font"/>
     <w:uiPriority w:val="1"/>
-    <w:semiHidden/>
     <w:unhideWhenUsed/>
   </w:style>
   <w:style w:type="table" w:default="1" w:styleId="TableNormal">

</xml_diff>